<commit_message>
Filled out basic components of tables with correct task names, task sub units, task subtasks
</commit_message>
<xml_diff>
--- a/Hierarchy-all.docx
+++ b/Hierarchy-all.docx
@@ -4,12 +4,13 @@
   <w:body>
     <w:p/>
     <w:p>
+      <w:bookmarkStart w:id="0" w:name="_GoBack"/>
       <w:r>
         <w:rPr>
           <w:noProof/>
         </w:rPr>
         <w:drawing>
-          <wp:inline distT="0" distB="0" distL="0" distR="0" wp14:anchorId="6C134F5F" wp14:editId="57303E67">
+          <wp:inline distT="0" distB="0" distL="0" distR="0" wp14:anchorId="6C134F5F" wp14:editId="1BB9115B">
             <wp:extent cx="8104909" cy="5279794"/>
             <wp:effectExtent l="0" t="0" r="23495" b="0"/>
             <wp:docPr id="2" name="Diagram 2"/>
@@ -22,6 +23,7 @@
           </wp:inline>
         </w:drawing>
       </w:r>
+      <w:bookmarkEnd w:id="0"/>
     </w:p>
     <w:p>
       <w:r>
@@ -66,7 +68,6 @@
       </w:r>
     </w:p>
     <w:p>
-      <w:bookmarkStart w:id="0" w:name="_GoBack"/>
       <w:r>
         <w:rPr>
           <w:noProof/>
@@ -85,7 +86,6 @@
           </wp:inline>
         </w:drawing>
       </w:r>
-      <w:bookmarkEnd w:id="0"/>
     </w:p>
     <w:sectPr>
       <w:footerReference w:type="even" r:id="rId28"/>
@@ -3781,7 +3781,7 @@
         <a:p>
           <a:r>
             <a:rPr lang="en-CA"/>
-            <a:t>Manage time</a:t>
+            <a:t>Manage personal time</a:t>
           </a:r>
           <a:endParaRPr lang="en-US"/>
         </a:p>
@@ -10245,30 +10245,30 @@
     <dgm:cxn modelId="{D650C9FA-A0DA-A842-B6E2-73F647F004B8}" type="presOf" srcId="{D262139E-0A32-5645-9F5C-958F3267B43E}" destId="{3B7B955D-EC92-C74E-B891-337826B60E4F}" srcOrd="0" destOrd="0" presId="urn:microsoft.com/office/officeart/2005/8/layout/orgChart1"/>
     <dgm:cxn modelId="{847039B8-203D-0E49-9EA9-0A4F27333862}" type="presOf" srcId="{D878DFCE-EDE9-A144-B9F2-BD22B061C4E2}" destId="{C7984CAE-2B47-D947-9B7F-E90476F2E287}" srcOrd="0" destOrd="0" presId="urn:microsoft.com/office/officeart/2005/8/layout/orgChart1"/>
     <dgm:cxn modelId="{7C283DE6-8522-5E47-A835-5AC1EBABDE3B}" srcId="{8A51BCE1-980D-B940-95D2-EC1BA9D6BA4A}" destId="{41F9CE72-54E4-C843-B4F7-94601B3244FE}" srcOrd="3" destOrd="0" parTransId="{E5E641B2-BC90-354F-AFAF-2EC9433BEB36}" sibTransId="{9ECC21BE-D465-964E-BF5F-175020C970CD}"/>
+    <dgm:cxn modelId="{607315BD-798C-6A4E-9DFB-FCC2A7401D56}" type="presOf" srcId="{E24F3FB3-66DD-A14A-96CE-DC852B5EA3BB}" destId="{32D5418A-9731-9F47-B130-8E124F2D22D8}" srcOrd="0" destOrd="0" presId="urn:microsoft.com/office/officeart/2005/8/layout/orgChart1"/>
     <dgm:cxn modelId="{0D6CB89E-67DD-6744-B37D-E998BF06736F}" type="presOf" srcId="{2BDEBC14-D4E7-024D-A73D-DE7A2A27DBC5}" destId="{BAB1610B-F09D-3342-BD95-9869F2E43C1C}" srcOrd="0" destOrd="0" presId="urn:microsoft.com/office/officeart/2005/8/layout/orgChart1"/>
-    <dgm:cxn modelId="{607315BD-798C-6A4E-9DFB-FCC2A7401D56}" type="presOf" srcId="{E24F3FB3-66DD-A14A-96CE-DC852B5EA3BB}" destId="{32D5418A-9731-9F47-B130-8E124F2D22D8}" srcOrd="0" destOrd="0" presId="urn:microsoft.com/office/officeart/2005/8/layout/orgChart1"/>
     <dgm:cxn modelId="{6987F643-C84D-7A40-BF5B-9D91EF9184CF}" type="presOf" srcId="{F480559F-47C1-2847-8A67-8EF440101745}" destId="{56C2DD0D-B240-5641-904B-65B4B018F131}" srcOrd="0" destOrd="0" presId="urn:microsoft.com/office/officeart/2005/8/layout/orgChart1"/>
+    <dgm:cxn modelId="{40B1614C-AD1C-614D-97EC-3118D131B2EB}" type="presOf" srcId="{41EB7F4A-FE20-9C4B-84FE-91C6BDE12FEB}" destId="{5664C183-BCBB-954C-A38F-871B70C2AFBB}" srcOrd="1" destOrd="0" presId="urn:microsoft.com/office/officeart/2005/8/layout/orgChart1"/>
     <dgm:cxn modelId="{9B8423DF-1974-6D44-921B-0B0AF10CC98A}" srcId="{8A51BCE1-980D-B940-95D2-EC1BA9D6BA4A}" destId="{F480559F-47C1-2847-8A67-8EF440101745}" srcOrd="1" destOrd="0" parTransId="{95CC8C2C-40AF-EA4E-854F-D528D1C7497D}" sibTransId="{096E77EE-E670-1142-9374-A3544D54E9EA}"/>
-    <dgm:cxn modelId="{40B1614C-AD1C-614D-97EC-3118D131B2EB}" type="presOf" srcId="{41EB7F4A-FE20-9C4B-84FE-91C6BDE12FEB}" destId="{5664C183-BCBB-954C-A38F-871B70C2AFBB}" srcOrd="1" destOrd="0" presId="urn:microsoft.com/office/officeart/2005/8/layout/orgChart1"/>
     <dgm:cxn modelId="{C52780C0-AA9B-FA40-A3FC-73A23014B957}" type="presOf" srcId="{363341E8-BB61-C048-AB95-911EE5276332}" destId="{33676224-5718-EC46-B8A3-8B6A366957AE}" srcOrd="1" destOrd="0" presId="urn:microsoft.com/office/officeart/2005/8/layout/orgChart1"/>
     <dgm:cxn modelId="{2A819CC5-8D0D-4F46-AB01-F24C04E6BB27}" srcId="{D262139E-0A32-5645-9F5C-958F3267B43E}" destId="{7FD6201F-148F-7A43-A33E-5393C3F61A6B}" srcOrd="1" destOrd="0" parTransId="{D601BC71-4CAC-7148-8E72-D01EADA0544F}" sibTransId="{90727C65-3B79-7D4E-B79C-E8DD7AD05404}"/>
     <dgm:cxn modelId="{D2B24AD6-BB74-2145-BF85-58CB33F36090}" type="presOf" srcId="{04815365-27A9-2B4A-A3BE-02F7FB7132DF}" destId="{B7D6B6F1-6F20-EC4C-A74D-4F48B63346CD}" srcOrd="0" destOrd="0" presId="urn:microsoft.com/office/officeart/2005/8/layout/orgChart1"/>
+    <dgm:cxn modelId="{7891D6F2-A08C-3C4A-B89E-F4241E5EF790}" type="presOf" srcId="{7B5B84E4-14BA-1543-922F-667F34A8B08E}" destId="{07EDCCAF-851C-0946-B7D4-DD4C6A1E7006}" srcOrd="0" destOrd="0" presId="urn:microsoft.com/office/officeart/2005/8/layout/orgChart1"/>
     <dgm:cxn modelId="{70A00127-D864-8E4E-9CD0-52D56F8017D4}" type="presOf" srcId="{44A88936-2BC3-BC4C-B8FF-C9B7DAB5530D}" destId="{CBB22E5F-74AA-0F43-A33C-8DE30F502921}" srcOrd="0" destOrd="0" presId="urn:microsoft.com/office/officeart/2005/8/layout/orgChart1"/>
-    <dgm:cxn modelId="{7891D6F2-A08C-3C4A-B89E-F4241E5EF790}" type="presOf" srcId="{7B5B84E4-14BA-1543-922F-667F34A8B08E}" destId="{07EDCCAF-851C-0946-B7D4-DD4C6A1E7006}" srcOrd="0" destOrd="0" presId="urn:microsoft.com/office/officeart/2005/8/layout/orgChart1"/>
     <dgm:cxn modelId="{BE828146-3ADC-B84C-BAFB-2BA720B0B8A3}" type="presOf" srcId="{CED6214F-9DDC-5446-86FD-C777433F118F}" destId="{C902FD1F-92BD-C842-AF5A-5E2400B1225B}" srcOrd="1" destOrd="0" presId="urn:microsoft.com/office/officeart/2005/8/layout/orgChart1"/>
     <dgm:cxn modelId="{05845DD6-06B2-364A-AE1B-C24681BAF3FD}" type="presOf" srcId="{41F9CE72-54E4-C843-B4F7-94601B3244FE}" destId="{838AAEB6-818C-244A-96D4-09B94EDC3609}" srcOrd="1" destOrd="0" presId="urn:microsoft.com/office/officeart/2005/8/layout/orgChart1"/>
+    <dgm:cxn modelId="{6B24E023-5FE3-6143-9EF4-912BFBBD4B91}" type="presOf" srcId="{F480559F-47C1-2847-8A67-8EF440101745}" destId="{58CDD5D5-B814-9E4B-AF1C-A99B5579F216}" srcOrd="1" destOrd="0" presId="urn:microsoft.com/office/officeart/2005/8/layout/orgChart1"/>
     <dgm:cxn modelId="{7B4775B2-59DE-724C-BCFA-5705B2703AE3}" type="presOf" srcId="{D878DFCE-EDE9-A144-B9F2-BD22B061C4E2}" destId="{DFBFC241-0E0D-0149-AF99-91266F8C06AE}" srcOrd="1" destOrd="0" presId="urn:microsoft.com/office/officeart/2005/8/layout/orgChart1"/>
-    <dgm:cxn modelId="{6B24E023-5FE3-6143-9EF4-912BFBBD4B91}" type="presOf" srcId="{F480559F-47C1-2847-8A67-8EF440101745}" destId="{58CDD5D5-B814-9E4B-AF1C-A99B5579F216}" srcOrd="1" destOrd="0" presId="urn:microsoft.com/office/officeart/2005/8/layout/orgChart1"/>
     <dgm:cxn modelId="{3FEC3EAA-68BE-684F-9956-D8EB7E5C97A5}" srcId="{552BA5B0-0706-2844-B4D4-A4C6B7A99D46}" destId="{58C6C5C2-032E-C143-85A5-305558E45527}" srcOrd="2" destOrd="0" parTransId="{00DEC45F-3424-AE43-8499-BC2F79A1F60A}" sibTransId="{8ACD4E28-A9F4-874E-ABA7-9CE1FD626303}"/>
     <dgm:cxn modelId="{68633F8A-D9E4-614A-A054-06CF374A72F9}" type="presOf" srcId="{D601BC71-4CAC-7148-8E72-D01EADA0544F}" destId="{97044EF9-8F01-7342-AEC3-C7D36360CBF2}" srcOrd="0" destOrd="0" presId="urn:microsoft.com/office/officeart/2005/8/layout/orgChart1"/>
     <dgm:cxn modelId="{8692EE42-9236-B74F-AC82-A11A710BA6C6}" type="presOf" srcId="{B980065C-244F-0146-B5E7-DF35161BBBAD}" destId="{2A1D91AD-F724-314F-AA43-830FAFCC5E05}" srcOrd="1" destOrd="0" presId="urn:microsoft.com/office/officeart/2005/8/layout/orgChart1"/>
+    <dgm:cxn modelId="{4886B6D4-E017-274D-A794-17E9AA640248}" type="presOf" srcId="{E5E641B2-BC90-354F-AFAF-2EC9433BEB36}" destId="{BF884D37-115E-5E41-A9F6-DC8C6B630D38}" srcOrd="0" destOrd="0" presId="urn:microsoft.com/office/officeart/2005/8/layout/orgChart1"/>
     <dgm:cxn modelId="{78B154DD-F345-C546-8A2D-6E0419738053}" srcId="{552BA5B0-0706-2844-B4D4-A4C6B7A99D46}" destId="{FCF9EF69-80FA-E040-9287-2A33FFE555F0}" srcOrd="3" destOrd="0" parTransId="{7B5B84E4-14BA-1543-922F-667F34A8B08E}" sibTransId="{EEAB82E3-FEE6-8749-B394-CF622FFDF169}"/>
-    <dgm:cxn modelId="{4886B6D4-E017-274D-A794-17E9AA640248}" type="presOf" srcId="{E5E641B2-BC90-354F-AFAF-2EC9433BEB36}" destId="{BF884D37-115E-5E41-A9F6-DC8C6B630D38}" srcOrd="0" destOrd="0" presId="urn:microsoft.com/office/officeart/2005/8/layout/orgChart1"/>
     <dgm:cxn modelId="{6A04795B-6DB0-CA49-9383-5A97AF711F11}" type="presOf" srcId="{EC1D043D-86CA-C946-8D44-06EDE4E4E4AE}" destId="{05826769-BF4B-5841-B97F-6E6CE643FDD3}" srcOrd="0" destOrd="0" presId="urn:microsoft.com/office/officeart/2005/8/layout/orgChart1"/>
     <dgm:cxn modelId="{6E3F1ACF-CC35-4041-9FF6-A18BA99C3A24}" type="presOf" srcId="{5745A68B-FA00-E447-9339-F8767C58B4A6}" destId="{7313EE05-5A2A-9F48-9848-0EA2B1AB5B66}" srcOrd="0" destOrd="0" presId="urn:microsoft.com/office/officeart/2005/8/layout/orgChart1"/>
     <dgm:cxn modelId="{A98FD297-F1B2-9B49-AE1B-C110DD0F719E}" type="presOf" srcId="{0EEC8DC1-D788-1E45-94EB-128D581678E3}" destId="{8DB3AAED-6F2B-5949-9C1F-35150FE90F36}" srcOrd="0" destOrd="0" presId="urn:microsoft.com/office/officeart/2005/8/layout/orgChart1"/>
+    <dgm:cxn modelId="{A6AA2ABD-4BB4-E343-BC43-C073CF5B8483}" type="presOf" srcId="{610DCF99-BD2E-CD4D-9420-BB1F6689FC50}" destId="{E30DFC1E-410A-7E45-920C-E65F7FBA1D53}" srcOrd="0" destOrd="0" presId="urn:microsoft.com/office/officeart/2005/8/layout/orgChart1"/>
     <dgm:cxn modelId="{4C44A258-4152-8E4D-99AC-C8A3C774FF51}" srcId="{04815365-27A9-2B4A-A3BE-02F7FB7132DF}" destId="{7B4F200C-EF47-B249-AA57-F8A72712EA92}" srcOrd="0" destOrd="0" parTransId="{599ADB0C-8D07-DD4F-ACB5-72E28C03B153}" sibTransId="{6D8DAF89-6576-1247-AD5B-B94ADC72D291}"/>
-    <dgm:cxn modelId="{A6AA2ABD-4BB4-E343-BC43-C073CF5B8483}" type="presOf" srcId="{610DCF99-BD2E-CD4D-9420-BB1F6689FC50}" destId="{E30DFC1E-410A-7E45-920C-E65F7FBA1D53}" srcOrd="0" destOrd="0" presId="urn:microsoft.com/office/officeart/2005/8/layout/orgChart1"/>
     <dgm:cxn modelId="{6B1C684A-7384-5A48-B871-CF9DB6BF78B7}" srcId="{44A88936-2BC3-BC4C-B8FF-C9B7DAB5530D}" destId="{FE06892B-A6B2-5243-8C55-C99D9A255A06}" srcOrd="1" destOrd="0" parTransId="{8B24EB6F-12B9-8A40-BE7F-484D300B9F42}" sibTransId="{D552AE46-7C34-1041-8A28-A6801E2EDF6A}"/>
     <dgm:cxn modelId="{39AC9464-E0A8-434C-A9F3-6537F0A61C5C}" srcId="{D262139E-0A32-5645-9F5C-958F3267B43E}" destId="{7F8DA8A9-32C7-6A4B-95C3-F8D3174489F3}" srcOrd="3" destOrd="0" parTransId="{233F0085-499B-2241-A591-0C469F523B83}" sibTransId="{0D168522-B5EF-F742-A2E6-4C01F11B995C}"/>
     <dgm:cxn modelId="{B16CC510-3E50-A948-A1A3-5A2B2A1CF2C9}" srcId="{363341E8-BB61-C048-AB95-911EE5276332}" destId="{CED6214F-9DDC-5446-86FD-C777433F118F}" srcOrd="0" destOrd="0" parTransId="{EE76C18F-2097-3C47-9EAA-F908EE6A6E64}" sibTransId="{79ABAE2F-9C9E-834C-9672-025CDA2C428E}"/>
@@ -10291,8 +10291,8 @@
     <dgm:cxn modelId="{62FB77B2-299C-2942-BA9E-C59EA794CB15}" type="presOf" srcId="{7B4F200C-EF47-B249-AA57-F8A72712EA92}" destId="{F93F9B6D-9BFF-E941-9996-F4A699DC2EA4}" srcOrd="1" destOrd="0" presId="urn:microsoft.com/office/officeart/2005/8/layout/orgChart1"/>
     <dgm:cxn modelId="{12F85C28-112A-794A-89DB-56584201BFE7}" type="presOf" srcId="{FCF9EF69-80FA-E040-9287-2A33FFE555F0}" destId="{E09F0DFD-6E9B-B44D-B688-94826BD1A68E}" srcOrd="0" destOrd="0" presId="urn:microsoft.com/office/officeart/2005/8/layout/orgChart1"/>
     <dgm:cxn modelId="{72541927-FC4D-0844-8181-64CED1C120FC}" type="presOf" srcId="{8A51BCE1-980D-B940-95D2-EC1BA9D6BA4A}" destId="{04FBFF94-72B6-724E-82EE-50BCE6684A1B}" srcOrd="0" destOrd="0" presId="urn:microsoft.com/office/officeart/2005/8/layout/orgChart1"/>
+    <dgm:cxn modelId="{4D5D3FBB-7E73-BC4D-B18A-3AE060ED9D70}" type="presOf" srcId="{58702166-7862-5946-9A63-E0E587B1E757}" destId="{84BD9AEF-6C23-F647-923F-C7FF4AFC3C00}" srcOrd="1" destOrd="0" presId="urn:microsoft.com/office/officeart/2005/8/layout/orgChart1"/>
     <dgm:cxn modelId="{B5809238-5E97-8843-9ED6-F552D61556FB}" type="presOf" srcId="{552BA5B0-0706-2844-B4D4-A4C6B7A99D46}" destId="{C8CC1628-03C9-6842-93B9-4F91707A76F5}" srcOrd="1" destOrd="0" presId="urn:microsoft.com/office/officeart/2005/8/layout/orgChart1"/>
-    <dgm:cxn modelId="{4D5D3FBB-7E73-BC4D-B18A-3AE060ED9D70}" type="presOf" srcId="{58702166-7862-5946-9A63-E0E587B1E757}" destId="{84BD9AEF-6C23-F647-923F-C7FF4AFC3C00}" srcOrd="1" destOrd="0" presId="urn:microsoft.com/office/officeart/2005/8/layout/orgChart1"/>
     <dgm:cxn modelId="{A97F645D-02D3-064B-AC93-31F8C4F68C2C}" type="presOf" srcId="{233F0085-499B-2241-A591-0C469F523B83}" destId="{F7AE4AF9-A809-5D40-A042-90A1ECB3E7B8}" srcOrd="0" destOrd="0" presId="urn:microsoft.com/office/officeart/2005/8/layout/orgChart1"/>
     <dgm:cxn modelId="{9B1F6404-BFB5-194E-BF56-F8599EADD0BF}" type="presOf" srcId="{41F9CE72-54E4-C843-B4F7-94601B3244FE}" destId="{6138CD51-7604-EC44-B335-FCB47F2067A0}" srcOrd="0" destOrd="0" presId="urn:microsoft.com/office/officeart/2005/8/layout/orgChart1"/>
     <dgm:cxn modelId="{404022FD-B778-2F4F-907E-76F192556CAC}" type="presOf" srcId="{44A88936-2BC3-BC4C-B8FF-C9B7DAB5530D}" destId="{9A6DA529-9C18-C446-803A-E6F7FED3689B}" srcOrd="1" destOrd="0" presId="urn:microsoft.com/office/officeart/2005/8/layout/orgChart1"/>
@@ -10303,17 +10303,17 @@
     <dgm:cxn modelId="{527318A1-3DE7-8B40-B4C9-D3A08A87145A}" type="presOf" srcId="{8B24EB6F-12B9-8A40-BE7F-484D300B9F42}" destId="{8D0FD71A-E41F-E44A-8FD6-F8640E063CD9}" srcOrd="0" destOrd="0" presId="urn:microsoft.com/office/officeart/2005/8/layout/orgChart1"/>
     <dgm:cxn modelId="{8F091E42-F9B2-6E4E-BF8C-F9EA0A022FE7}" type="presOf" srcId="{EF07DE77-CBA2-4641-BD00-6E1D95218A8F}" destId="{4D71268D-228D-BF47-B897-5D6EDBADB189}" srcOrd="0" destOrd="0" presId="urn:microsoft.com/office/officeart/2005/8/layout/orgChart1"/>
     <dgm:cxn modelId="{D79D6C6D-4B07-BB4E-901D-B82B663680D5}" type="presOf" srcId="{237013C2-324B-DD49-BC93-2354DB655315}" destId="{AF557F67-77E7-1B42-9797-2B674B4F1958}" srcOrd="0" destOrd="0" presId="urn:microsoft.com/office/officeart/2005/8/layout/orgChart1"/>
+    <dgm:cxn modelId="{4B707908-0F3C-B140-BC4B-705894F487BE}" type="presOf" srcId="{58C6C5C2-032E-C143-85A5-305558E45527}" destId="{DFE4B446-FA5C-EF49-8CF7-D9D7E0685E0F}" srcOrd="0" destOrd="0" presId="urn:microsoft.com/office/officeart/2005/8/layout/orgChart1"/>
     <dgm:cxn modelId="{189FAB4A-F35E-7141-A378-2C770E9E9BCC}" srcId="{8A51BCE1-980D-B940-95D2-EC1BA9D6BA4A}" destId="{5745A68B-FA00-E447-9339-F8767C58B4A6}" srcOrd="2" destOrd="0" parTransId="{E6F3F6FB-E3DF-A744-B895-778EB24A1BDB}" sibTransId="{D518EA40-FCFB-1B41-BF6E-EBC41506776B}"/>
-    <dgm:cxn modelId="{4B707908-0F3C-B140-BC4B-705894F487BE}" type="presOf" srcId="{58C6C5C2-032E-C143-85A5-305558E45527}" destId="{DFE4B446-FA5C-EF49-8CF7-D9D7E0685E0F}" srcOrd="0" destOrd="0" presId="urn:microsoft.com/office/officeart/2005/8/layout/orgChart1"/>
     <dgm:cxn modelId="{49728A23-2294-0D44-8C08-D99380C0FD48}" type="presOf" srcId="{7B10170E-92CD-7A42-B684-6BD05F7903E8}" destId="{23FAEC0F-7D62-034B-8938-0335CAD59C77}" srcOrd="1" destOrd="0" presId="urn:microsoft.com/office/officeart/2005/8/layout/orgChart1"/>
     <dgm:cxn modelId="{53609116-DE7F-D24A-8EE0-8A3728CEA1D7}" type="presOf" srcId="{AC215C9B-88F2-BD43-9E62-BFCAB12EB6A7}" destId="{93E2898F-962B-9D4F-B2CD-2485B29646A2}" srcOrd="0" destOrd="0" presId="urn:microsoft.com/office/officeart/2005/8/layout/orgChart1"/>
     <dgm:cxn modelId="{2C37F109-D273-6B45-A7E4-FAB2139F3D16}" type="presOf" srcId="{E1F26A77-C2D4-7A48-811F-451C474C6E5F}" destId="{A933E189-DB1B-1949-B42D-76DBF8E5C5A3}" srcOrd="0" destOrd="0" presId="urn:microsoft.com/office/officeart/2005/8/layout/orgChart1"/>
+    <dgm:cxn modelId="{D33CA162-8A50-234D-9DBA-52354D0073B3}" type="presOf" srcId="{9FD05C95-5C1D-6545-9E78-26B20BD7112C}" destId="{BFE629E6-A291-BE4F-81AA-62CB40C761E2}" srcOrd="1" destOrd="0" presId="urn:microsoft.com/office/officeart/2005/8/layout/orgChart1"/>
     <dgm:cxn modelId="{4FAB9F17-7AA8-1B40-9B6C-7B4113D460A6}" type="presOf" srcId="{7B4F200C-EF47-B249-AA57-F8A72712EA92}" destId="{2CFAE8DE-437A-804E-8402-84BFF79E298B}" srcOrd="0" destOrd="0" presId="urn:microsoft.com/office/officeart/2005/8/layout/orgChart1"/>
-    <dgm:cxn modelId="{D33CA162-8A50-234D-9DBA-52354D0073B3}" type="presOf" srcId="{9FD05C95-5C1D-6545-9E78-26B20BD7112C}" destId="{BFE629E6-A291-BE4F-81AA-62CB40C761E2}" srcOrd="1" destOrd="0" presId="urn:microsoft.com/office/officeart/2005/8/layout/orgChart1"/>
     <dgm:cxn modelId="{6600EBF8-0181-B445-ADD3-B900D0DCE733}" type="presOf" srcId="{7788DB7B-9554-F949-9C1C-D6AB3DF69AF1}" destId="{15320E25-D1AE-BD4E-AFC5-876BC5928D8A}" srcOrd="0" destOrd="0" presId="urn:microsoft.com/office/officeart/2005/8/layout/orgChart1"/>
     <dgm:cxn modelId="{6C3CC975-07D2-674C-921A-363F5C919036}" type="presOf" srcId="{7B10170E-92CD-7A42-B684-6BD05F7903E8}" destId="{758326FC-749B-424D-BAE9-C96E88EF01C4}" srcOrd="0" destOrd="0" presId="urn:microsoft.com/office/officeart/2005/8/layout/orgChart1"/>
+    <dgm:cxn modelId="{F1C2F5F1-0222-1249-B23A-8C25ABE9E776}" type="presOf" srcId="{552BA5B0-0706-2844-B4D4-A4C6B7A99D46}" destId="{CE8BA4C2-9082-C44B-834F-4226FC637776}" srcOrd="0" destOrd="0" presId="urn:microsoft.com/office/officeart/2005/8/layout/orgChart1"/>
     <dgm:cxn modelId="{F4D0F510-8124-614F-A49D-3A280FE75E04}" srcId="{552BA5B0-0706-2844-B4D4-A4C6B7A99D46}" destId="{8A51BCE1-980D-B940-95D2-EC1BA9D6BA4A}" srcOrd="1" destOrd="0" parTransId="{C21067E4-01F3-BF4D-A4AE-EAD26EC78073}" sibTransId="{A9F151EB-4877-9141-8E85-9E0B9C9312AE}"/>
-    <dgm:cxn modelId="{F1C2F5F1-0222-1249-B23A-8C25ABE9E776}" type="presOf" srcId="{552BA5B0-0706-2844-B4D4-A4C6B7A99D46}" destId="{CE8BA4C2-9082-C44B-834F-4226FC637776}" srcOrd="0" destOrd="0" presId="urn:microsoft.com/office/officeart/2005/8/layout/orgChart1"/>
     <dgm:cxn modelId="{6DC7E1E5-E8CE-9749-9969-DA1CDDBF5A2F}" type="presOf" srcId="{363341E8-BB61-C048-AB95-911EE5276332}" destId="{44B3CA47-4E02-7848-A7FC-7D8F82D65D62}" srcOrd="0" destOrd="0" presId="urn:microsoft.com/office/officeart/2005/8/layout/orgChart1"/>
     <dgm:cxn modelId="{ADC6B2F0-F7A7-594C-ACF6-D87C9E96ACA8}" type="presOf" srcId="{0EEC8DC1-D788-1E45-94EB-128D581678E3}" destId="{9C2E2492-5887-6640-A7BD-D2CF4600AE10}" srcOrd="1" destOrd="0" presId="urn:microsoft.com/office/officeart/2005/8/layout/orgChart1"/>
     <dgm:cxn modelId="{0DE08637-C200-0440-82B3-9A44CB1D0DE3}" srcId="{0EEC8DC1-D788-1E45-94EB-128D581678E3}" destId="{7788DB7B-9554-F949-9C1C-D6AB3DF69AF1}" srcOrd="0" destOrd="0" parTransId="{EC1D043D-86CA-C946-8D44-06EDE4E4E4AE}" sibTransId="{9D8F63F3-8577-4F45-BD67-BC8D21A2D6C9}"/>
@@ -10330,9 +10330,9 @@
     <dgm:cxn modelId="{B18AF76F-438C-0748-A287-224C2F66CDA9}" type="presOf" srcId="{7F8DA8A9-32C7-6A4B-95C3-F8D3174489F3}" destId="{9747D878-1EBF-9841-BAE0-A104C4BFEFFF}" srcOrd="0" destOrd="0" presId="urn:microsoft.com/office/officeart/2005/8/layout/orgChart1"/>
     <dgm:cxn modelId="{419D3D27-9EF5-914F-9AA9-4B23DCD54891}" type="presOf" srcId="{0CA2A48D-9652-804C-A7B8-A008FAEFD1EF}" destId="{3DE016C8-5839-2546-9292-FFAE242A002C}" srcOrd="1" destOrd="0" presId="urn:microsoft.com/office/officeart/2005/8/layout/orgChart1"/>
     <dgm:cxn modelId="{2DD7AA07-3EEE-B94C-8F15-D7FA9E560564}" type="presOf" srcId="{7A563DE6-430B-F146-9B91-7854E8E1B385}" destId="{59A27D9C-962D-BA4E-95F4-3C0A1F6D91E2}" srcOrd="0" destOrd="0" presId="urn:microsoft.com/office/officeart/2005/8/layout/orgChart1"/>
+    <dgm:cxn modelId="{B7C83F96-8A6D-0942-B857-9710C8A808D9}" type="presOf" srcId="{CED6214F-9DDC-5446-86FD-C777433F118F}" destId="{E33D9717-DF72-B746-B664-C8769682827E}" srcOrd="0" destOrd="0" presId="urn:microsoft.com/office/officeart/2005/8/layout/orgChart1"/>
     <dgm:cxn modelId="{2D8887C0-3B70-9A4C-9288-5DF85CC68C7A}" srcId="{363341E8-BB61-C048-AB95-911EE5276332}" destId="{0EEC8DC1-D788-1E45-94EB-128D581678E3}" srcOrd="4" destOrd="0" parTransId="{610DCF99-BD2E-CD4D-9420-BB1F6689FC50}" sibTransId="{19405B06-D935-9C42-8BBA-653AE9C6837B}"/>
     <dgm:cxn modelId="{EA991086-C9A3-654A-AE4D-02E886ADA221}" type="presOf" srcId="{D7E815E5-F286-CA4A-B81B-F77B7B34782A}" destId="{B0EF74D7-F6A5-404C-89EA-C7CA9C5B3BC3}" srcOrd="0" destOrd="0" presId="urn:microsoft.com/office/officeart/2005/8/layout/orgChart1"/>
-    <dgm:cxn modelId="{B7C83F96-8A6D-0942-B857-9710C8A808D9}" type="presOf" srcId="{CED6214F-9DDC-5446-86FD-C777433F118F}" destId="{E33D9717-DF72-B746-B664-C8769682827E}" srcOrd="0" destOrd="0" presId="urn:microsoft.com/office/officeart/2005/8/layout/orgChart1"/>
     <dgm:cxn modelId="{B8740F16-BAD4-BA41-B0C8-AE81B61E6890}" type="presOf" srcId="{B980065C-244F-0146-B5E7-DF35161BBBAD}" destId="{06884D61-412E-D245-8442-98D6A4C69EB6}" srcOrd="0" destOrd="0" presId="urn:microsoft.com/office/officeart/2005/8/layout/orgChart1"/>
     <dgm:cxn modelId="{BE7502B0-79A5-9F42-8586-DF26FC0F98AE}" type="presOf" srcId="{95CC8C2C-40AF-EA4E-854F-D528D1C7497D}" destId="{D8908D26-F331-524C-A609-D02A18B704CF}" srcOrd="0" destOrd="0" presId="urn:microsoft.com/office/officeart/2005/8/layout/orgChart1"/>
     <dgm:cxn modelId="{3DD6903C-8ADA-FF4F-90FD-DE20D736E3D4}" type="presOf" srcId="{8413CAA6-C1D1-184D-BDB0-11EFD12F07EF}" destId="{C4F0C78E-13FB-3443-BB02-7923676329CC}" srcOrd="0" destOrd="0" presId="urn:microsoft.com/office/officeart/2005/8/layout/orgChart1"/>
@@ -14471,62 +14471,62 @@
     </dgm:pt>
   </dgm:ptLst>
   <dgm:cxnLst>
+    <dgm:cxn modelId="{99977C07-0D8D-A740-94D1-80B0AC4F7D5C}" type="presOf" srcId="{343C9AD7-29CE-0C4C-AD83-0BF5FBA9DEE2}" destId="{0C4D1BB1-9D1B-1D44-B4BA-3E062A72E0DE}" srcOrd="0" destOrd="0" presId="urn:microsoft.com/office/officeart/2005/8/layout/orgChart1"/>
+    <dgm:cxn modelId="{8E40B609-061C-2A4B-A5BA-3E99C85A522B}" srcId="{F0DB4629-CE50-B945-B3AD-F72EE551D43F}" destId="{B931DF08-F8DE-4244-9A75-7DFABB289133}" srcOrd="0" destOrd="0" parTransId="{E6561C3B-D320-2E42-B89E-5C74BA20A6DB}" sibTransId="{B5A08BA7-5438-3140-962D-F168B8EE2842}"/>
+    <dgm:cxn modelId="{A5EA3CA4-BC23-EC4E-9A46-3F673C738834}" type="presOf" srcId="{3407B33A-F48F-194F-B1F9-FF41D4E8BA10}" destId="{9F812060-FC3D-6A4B-BC8A-AE66C9029778}" srcOrd="1" destOrd="0" presId="urn:microsoft.com/office/officeart/2005/8/layout/orgChart1"/>
+    <dgm:cxn modelId="{B8B16100-D42C-4446-9444-49B8F61892BB}" type="presOf" srcId="{B931DF08-F8DE-4244-9A75-7DFABB289133}" destId="{F20F8DE4-AF1A-144C-B859-63DB4BEF86C3}" srcOrd="1" destOrd="0" presId="urn:microsoft.com/office/officeart/2005/8/layout/orgChart1"/>
+    <dgm:cxn modelId="{8786CFED-B4AA-F544-987F-E20C5218E9BF}" type="presOf" srcId="{B00FCCF8-ACF9-7D49-ADC2-730EABFA8FD9}" destId="{44C5D0FA-71E4-224C-BBC9-33BA8214AD6F}" srcOrd="0" destOrd="0" presId="urn:microsoft.com/office/officeart/2005/8/layout/orgChart1"/>
     <dgm:cxn modelId="{2048419B-7913-7047-B30D-8506D16EDB08}" type="presOf" srcId="{D3A51F5C-6AFD-6F44-A7E2-96A11117BFBA}" destId="{7DA2C2B4-24FD-A14D-9F71-D73788A702FA}" srcOrd="0" destOrd="0" presId="urn:microsoft.com/office/officeart/2005/8/layout/orgChart1"/>
+    <dgm:cxn modelId="{2DBDEFDA-9AFF-2141-BC97-5D66B18A42F7}" type="presOf" srcId="{122854C8-0664-8348-9894-79ED676F341B}" destId="{EAAC13B6-C090-3142-B8F7-EDFAEF4EAA39}" srcOrd="0" destOrd="0" presId="urn:microsoft.com/office/officeart/2005/8/layout/orgChart1"/>
+    <dgm:cxn modelId="{BEFC4668-A86F-DD4A-8332-D3E6FC159998}" type="presOf" srcId="{E21DD25E-8E06-5F47-9073-470DDE74063C}" destId="{4F3EBF46-5C01-7342-85F9-FC00567720F2}" srcOrd="0" destOrd="0" presId="urn:microsoft.com/office/officeart/2005/8/layout/orgChart1"/>
+    <dgm:cxn modelId="{E46E9693-09C3-E349-BD6C-E8463FED925D}" srcId="{B931DF08-F8DE-4244-9A75-7DFABB289133}" destId="{908430E1-A7A5-4D4F-B0FA-3F02FD6FB0D4}" srcOrd="5" destOrd="0" parTransId="{986E8D39-798D-9046-A10A-32B7BAB8CBF9}" sibTransId="{47ACC5DC-BA39-DB4C-A684-1DEC7B8A3D1B}"/>
+    <dgm:cxn modelId="{8A26BE00-7C9C-8E4B-B342-8787329D55D3}" type="presOf" srcId="{BCA3BA23-4DFB-C04D-9DA3-26E1FC1BC466}" destId="{C6039143-3A48-3840-BD4C-E97A1C7A099D}" srcOrd="0" destOrd="0" presId="urn:microsoft.com/office/officeart/2005/8/layout/orgChart1"/>
+    <dgm:cxn modelId="{BA20D7CE-0793-5F40-A9D9-BD15CC8D8B97}" srcId="{F82B6A40-3D1E-4147-BB34-E437CB70592C}" destId="{D3AE4ECB-C03E-5941-A670-B0D6250A9DF5}" srcOrd="0" destOrd="0" parTransId="{1C0DA062-D683-2B4D-ABCE-8378DB928914}" sibTransId="{7B2D3E39-E297-4446-B805-F93C54CB1C2D}"/>
+    <dgm:cxn modelId="{CD5E4CE1-3F32-CA41-8BEB-9FA38065805C}" type="presOf" srcId="{E014798C-8FC1-0541-8226-572A2D0DA7CA}" destId="{614950BD-8233-B248-BE0A-5C1FA371CE26}" srcOrd="1" destOrd="0" presId="urn:microsoft.com/office/officeart/2005/8/layout/orgChart1"/>
+    <dgm:cxn modelId="{44EE63B0-38F4-AA40-8E23-D9F8CA6D1726}" type="presOf" srcId="{D3AE4ECB-C03E-5941-A670-B0D6250A9DF5}" destId="{7234EB6D-6909-0542-920A-E17B66C466FD}" srcOrd="0" destOrd="0" presId="urn:microsoft.com/office/officeart/2005/8/layout/orgChart1"/>
+    <dgm:cxn modelId="{D64E8882-5D24-134D-932C-508490C12A05}" type="presOf" srcId="{298D7505-FAF0-5B49-AC04-A38A073C2E18}" destId="{CC66013B-EBF9-8449-89E5-2A8E2C1E74C9}" srcOrd="1" destOrd="0" presId="urn:microsoft.com/office/officeart/2005/8/layout/orgChart1"/>
+    <dgm:cxn modelId="{1DE21BE9-E3BE-DA41-89D6-ED07D8A53387}" type="presOf" srcId="{F3F28E07-87CF-EB45-BD24-B061FFF9548C}" destId="{E2DE86B5-EF2E-A140-A008-7F40ABC1D776}" srcOrd="1" destOrd="0" presId="urn:microsoft.com/office/officeart/2005/8/layout/orgChart1"/>
+    <dgm:cxn modelId="{D4D6512A-81E2-B647-9F8D-9D10AD4A62E7}" type="presOf" srcId="{2A8AAB22-C6BB-A24F-93D1-9BB20E0768A0}" destId="{5664D328-E7CD-9A44-A931-967DE438280D}" srcOrd="0" destOrd="0" presId="urn:microsoft.com/office/officeart/2005/8/layout/orgChart1"/>
+    <dgm:cxn modelId="{54D481E2-6C85-5A47-A55C-350173482ED3}" type="presOf" srcId="{B8986CA2-5469-5741-B940-EB707915F8F7}" destId="{F3DAE638-4BA2-3744-81D8-B1B5E7C18311}" srcOrd="0" destOrd="0" presId="urn:microsoft.com/office/officeart/2005/8/layout/orgChart1"/>
+    <dgm:cxn modelId="{1DCF7A51-940F-EE45-8094-AEC250F641D3}" type="presOf" srcId="{F0DB4629-CE50-B945-B3AD-F72EE551D43F}" destId="{74851FB7-656C-334E-B578-D6693218948F}" srcOrd="0" destOrd="0" presId="urn:microsoft.com/office/officeart/2005/8/layout/orgChart1"/>
+    <dgm:cxn modelId="{07A3F6A3-8376-A342-8963-5DC1764A7BF0}" srcId="{D3AE4ECB-C03E-5941-A670-B0D6250A9DF5}" destId="{A7E5A228-0032-0743-BA43-13C59279C842}" srcOrd="0" destOrd="0" parTransId="{343C9AD7-29CE-0C4C-AD83-0BF5FBA9DEE2}" sibTransId="{82DBFDF0-9E5B-924F-ACEA-8961ED6B9459}"/>
+    <dgm:cxn modelId="{27C6D516-B1FB-CB47-B493-B52D57E19F67}" type="presOf" srcId="{A7E5A228-0032-0743-BA43-13C59279C842}" destId="{3550EF67-ED86-F34A-B4BF-BE6914AA720B}" srcOrd="0" destOrd="0" presId="urn:microsoft.com/office/officeart/2005/8/layout/orgChart1"/>
+    <dgm:cxn modelId="{C9529EDE-02A8-6045-AB4D-2EB5EA8EECC6}" type="presOf" srcId="{298D7505-FAF0-5B49-AC04-A38A073C2E18}" destId="{F3D19859-142B-DB46-9EED-05A0AE1F3D6E}" srcOrd="0" destOrd="0" presId="urn:microsoft.com/office/officeart/2005/8/layout/orgChart1"/>
+    <dgm:cxn modelId="{19D3DE1A-8274-6D4B-9434-56A4497533C1}" type="presOf" srcId="{E014798C-8FC1-0541-8226-572A2D0DA7CA}" destId="{C3D2330B-19A0-2A4B-9843-C2C5A019296D}" srcOrd="0" destOrd="0" presId="urn:microsoft.com/office/officeart/2005/8/layout/orgChart1"/>
+    <dgm:cxn modelId="{1ABA7263-D3C8-3740-8C04-6F7169C7BF12}" srcId="{B931DF08-F8DE-4244-9A75-7DFABB289133}" destId="{E21DD25E-8E06-5F47-9073-470DDE74063C}" srcOrd="2" destOrd="0" parTransId="{4729BB17-1CCA-8E43-8E15-07B052B0C7DD}" sibTransId="{8AE04CCB-DD95-4B4A-8600-EF7156C85FB7}"/>
+    <dgm:cxn modelId="{88A800BB-B35A-9E41-90E4-A3AECE86CD0D}" srcId="{D3AE4ECB-C03E-5941-A670-B0D6250A9DF5}" destId="{3407B33A-F48F-194F-B1F9-FF41D4E8BA10}" srcOrd="3" destOrd="0" parTransId="{2A8AAB22-C6BB-A24F-93D1-9BB20E0768A0}" sibTransId="{393D2C1C-78D0-5C49-BF29-26B4544503AA}"/>
+    <dgm:cxn modelId="{249D45A7-1441-6640-834F-B4D9A21FF232}" type="presOf" srcId="{986E8D39-798D-9046-A10A-32B7BAB8CBF9}" destId="{5C8A50D1-19D3-594E-994F-D3131EF7D949}" srcOrd="0" destOrd="0" presId="urn:microsoft.com/office/officeart/2005/8/layout/orgChart1"/>
+    <dgm:cxn modelId="{D06C5890-E178-6F49-A71C-89B9642F830F}" srcId="{D3AE4ECB-C03E-5941-A670-B0D6250A9DF5}" destId="{F0DB4629-CE50-B945-B3AD-F72EE551D43F}" srcOrd="2" destOrd="0" parTransId="{122854C8-0664-8348-9894-79ED676F341B}" sibTransId="{7E4CCAC4-DE63-1648-A081-1A9DEE6F2C06}"/>
+    <dgm:cxn modelId="{36FF96BC-909F-EA4C-918D-A4EDA704CC59}" type="presOf" srcId="{3407B33A-F48F-194F-B1F9-FF41D4E8BA10}" destId="{415D2F7D-C519-CE48-AD62-ECEE676DC7B7}" srcOrd="0" destOrd="0" presId="urn:microsoft.com/office/officeart/2005/8/layout/orgChart1"/>
+    <dgm:cxn modelId="{E08D6A37-97F7-5644-9E39-FDB592D69682}" type="presOf" srcId="{E6561C3B-D320-2E42-B89E-5C74BA20A6DB}" destId="{2AB66E8A-5B53-9F4B-A41A-ABAA71B3EC7C}" srcOrd="0" destOrd="0" presId="urn:microsoft.com/office/officeart/2005/8/layout/orgChart1"/>
+    <dgm:cxn modelId="{150623E0-2D04-5141-A07E-F748A69A0B10}" srcId="{B931DF08-F8DE-4244-9A75-7DFABB289133}" destId="{E014798C-8FC1-0541-8226-572A2D0DA7CA}" srcOrd="3" destOrd="0" parTransId="{50440F1C-C210-A44F-87B8-FCF6C4C4F11F}" sibTransId="{342081CA-736B-3E49-B9C0-7315C4FDB841}"/>
     <dgm:cxn modelId="{8D8CF1A1-6926-1947-B0E7-416F083A677D}" type="presOf" srcId="{908430E1-A7A5-4D4F-B0FA-3F02FD6FB0D4}" destId="{B1C49488-A13C-BF46-A5BF-799DC1FD45DE}" srcOrd="0" destOrd="0" presId="urn:microsoft.com/office/officeart/2005/8/layout/orgChart1"/>
+    <dgm:cxn modelId="{595674D6-2ECF-974B-8649-510553E21677}" type="presOf" srcId="{F0DB4629-CE50-B945-B3AD-F72EE551D43F}" destId="{E1DFD35E-3B2B-194D-9223-1F5DAD626549}" srcOrd="1" destOrd="0" presId="urn:microsoft.com/office/officeart/2005/8/layout/orgChart1"/>
+    <dgm:cxn modelId="{F5A4CEBA-2620-774D-80A5-D46B73802FA7}" srcId="{B931DF08-F8DE-4244-9A75-7DFABB289133}" destId="{28D08D76-3EDB-E049-AB7A-7F4F77DDAD71}" srcOrd="0" destOrd="0" parTransId="{3C7E3831-0192-A04C-8B9A-0568886DB5E9}" sibTransId="{587EE9F1-CDF1-ED41-A2D8-61508DEF64C1}"/>
+    <dgm:cxn modelId="{605F0E09-7F85-5943-AF43-C8E610F4663A}" type="presOf" srcId="{0CCBD044-58EC-4B46-9A4D-0C912924BEB4}" destId="{8F1C3197-CCB5-C14E-9EC1-DB07C9CA32A1}" srcOrd="0" destOrd="0" presId="urn:microsoft.com/office/officeart/2005/8/layout/orgChart1"/>
+    <dgm:cxn modelId="{87F429AE-A69F-024B-ABC3-93B2742CEB62}" type="presOf" srcId="{A7E5A228-0032-0743-BA43-13C59279C842}" destId="{E168C9C5-F2B4-DB42-AB81-CA1299B74C9E}" srcOrd="1" destOrd="0" presId="urn:microsoft.com/office/officeart/2005/8/layout/orgChart1"/>
     <dgm:cxn modelId="{8B8C2121-E960-1D48-AA6E-A1DD29F25EE4}" type="presOf" srcId="{B00FCCF8-ACF9-7D49-ADC2-730EABFA8FD9}" destId="{909CED56-21C0-C24F-95AA-C88B5F4B74A1}" srcOrd="1" destOrd="0" presId="urn:microsoft.com/office/officeart/2005/8/layout/orgChart1"/>
-    <dgm:cxn modelId="{54D481E2-6C85-5A47-A55C-350173482ED3}" type="presOf" srcId="{B8986CA2-5469-5741-B940-EB707915F8F7}" destId="{F3DAE638-4BA2-3744-81D8-B1B5E7C18311}" srcOrd="0" destOrd="0" presId="urn:microsoft.com/office/officeart/2005/8/layout/orgChart1"/>
-    <dgm:cxn modelId="{B8B16100-D42C-4446-9444-49B8F61892BB}" type="presOf" srcId="{B931DF08-F8DE-4244-9A75-7DFABB289133}" destId="{F20F8DE4-AF1A-144C-B859-63DB4BEF86C3}" srcOrd="1" destOrd="0" presId="urn:microsoft.com/office/officeart/2005/8/layout/orgChart1"/>
-    <dgm:cxn modelId="{88A800BB-B35A-9E41-90E4-A3AECE86CD0D}" srcId="{D3AE4ECB-C03E-5941-A670-B0D6250A9DF5}" destId="{3407B33A-F48F-194F-B1F9-FF41D4E8BA10}" srcOrd="3" destOrd="0" parTransId="{2A8AAB22-C6BB-A24F-93D1-9BB20E0768A0}" sibTransId="{393D2C1C-78D0-5C49-BF29-26B4544503AA}"/>
-    <dgm:cxn modelId="{595674D6-2ECF-974B-8649-510553E21677}" type="presOf" srcId="{F0DB4629-CE50-B945-B3AD-F72EE551D43F}" destId="{E1DFD35E-3B2B-194D-9223-1F5DAD626549}" srcOrd="1" destOrd="0" presId="urn:microsoft.com/office/officeart/2005/8/layout/orgChart1"/>
-    <dgm:cxn modelId="{2DCF4280-8F91-994C-AC1C-2C0CF4058428}" type="presOf" srcId="{908430E1-A7A5-4D4F-B0FA-3F02FD6FB0D4}" destId="{58F97B1E-043B-824C-B094-440B5E068F81}" srcOrd="1" destOrd="0" presId="urn:microsoft.com/office/officeart/2005/8/layout/orgChart1"/>
-    <dgm:cxn modelId="{BA20D7CE-0793-5F40-A9D9-BD15CC8D8B97}" srcId="{F82B6A40-3D1E-4147-BB34-E437CB70592C}" destId="{D3AE4ECB-C03E-5941-A670-B0D6250A9DF5}" srcOrd="0" destOrd="0" parTransId="{1C0DA062-D683-2B4D-ABCE-8378DB928914}" sibTransId="{7B2D3E39-E297-4446-B805-F93C54CB1C2D}"/>
-    <dgm:cxn modelId="{150623E0-2D04-5141-A07E-F748A69A0B10}" srcId="{B931DF08-F8DE-4244-9A75-7DFABB289133}" destId="{E014798C-8FC1-0541-8226-572A2D0DA7CA}" srcOrd="3" destOrd="0" parTransId="{50440F1C-C210-A44F-87B8-FCF6C4C4F11F}" sibTransId="{342081CA-736B-3E49-B9C0-7315C4FDB841}"/>
-    <dgm:cxn modelId="{8343D8AB-F59E-2A47-9845-8A00528E0E26}" type="presOf" srcId="{D95439AE-D3E2-0D4F-8F00-631CD9C061F3}" destId="{2A70F923-E579-D841-BB52-3973447B69A7}" srcOrd="0" destOrd="0" presId="urn:microsoft.com/office/officeart/2005/8/layout/orgChart1"/>
-    <dgm:cxn modelId="{EA9F4612-9892-B147-B9F5-0483F3739DF0}" type="presOf" srcId="{F82B6A40-3D1E-4147-BB34-E437CB70592C}" destId="{9FD74023-BE43-1540-B5D6-E6FD3AA0483F}" srcOrd="0" destOrd="0" presId="urn:microsoft.com/office/officeart/2005/8/layout/orgChart1"/>
-    <dgm:cxn modelId="{1DE21BE9-E3BE-DA41-89D6-ED07D8A53387}" type="presOf" srcId="{F3F28E07-87CF-EB45-BD24-B061FFF9548C}" destId="{E2DE86B5-EF2E-A140-A008-7F40ABC1D776}" srcOrd="1" destOrd="0" presId="urn:microsoft.com/office/officeart/2005/8/layout/orgChart1"/>
-    <dgm:cxn modelId="{07A3F6A3-8376-A342-8963-5DC1764A7BF0}" srcId="{D3AE4ECB-C03E-5941-A670-B0D6250A9DF5}" destId="{A7E5A228-0032-0743-BA43-13C59279C842}" srcOrd="0" destOrd="0" parTransId="{343C9AD7-29CE-0C4C-AD83-0BF5FBA9DEE2}" sibTransId="{82DBFDF0-9E5B-924F-ACEA-8961ED6B9459}"/>
-    <dgm:cxn modelId="{1DCF7A51-940F-EE45-8094-AEC250F641D3}" type="presOf" srcId="{F0DB4629-CE50-B945-B3AD-F72EE551D43F}" destId="{74851FB7-656C-334E-B578-D6693218948F}" srcOrd="0" destOrd="0" presId="urn:microsoft.com/office/officeart/2005/8/layout/orgChart1"/>
-    <dgm:cxn modelId="{CD5E4CE1-3F32-CA41-8BEB-9FA38065805C}" type="presOf" srcId="{E014798C-8FC1-0541-8226-572A2D0DA7CA}" destId="{614950BD-8233-B248-BE0A-5C1FA371CE26}" srcOrd="1" destOrd="0" presId="urn:microsoft.com/office/officeart/2005/8/layout/orgChart1"/>
     <dgm:cxn modelId="{66D32612-41FE-EC43-A26E-7D7D7A46B7EF}" srcId="{D3AE4ECB-C03E-5941-A670-B0D6250A9DF5}" destId="{8F05C167-677B-954A-BA23-08180E2F37CC}" srcOrd="1" destOrd="0" parTransId="{4E25A34B-B583-234F-8961-35ECBFAEB306}" sibTransId="{F94E46E6-2810-4843-9368-4E45B1FB50F7}"/>
-    <dgm:cxn modelId="{240338D6-0106-374D-9D23-C8D0BEF3FB6E}" srcId="{B931DF08-F8DE-4244-9A75-7DFABB289133}" destId="{F3F28E07-87CF-EB45-BD24-B061FFF9548C}" srcOrd="1" destOrd="0" parTransId="{B8986CA2-5469-5741-B940-EB707915F8F7}" sibTransId="{D1658F13-07A6-EC4B-A493-08220BFC04A7}"/>
-    <dgm:cxn modelId="{F5A4CEBA-2620-774D-80A5-D46B73802FA7}" srcId="{B931DF08-F8DE-4244-9A75-7DFABB289133}" destId="{28D08D76-3EDB-E049-AB7A-7F4F77DDAD71}" srcOrd="0" destOrd="0" parTransId="{3C7E3831-0192-A04C-8B9A-0568886DB5E9}" sibTransId="{587EE9F1-CDF1-ED41-A2D8-61508DEF64C1}"/>
-    <dgm:cxn modelId="{8E40B609-061C-2A4B-A5BA-3E99C85A522B}" srcId="{F0DB4629-CE50-B945-B3AD-F72EE551D43F}" destId="{B931DF08-F8DE-4244-9A75-7DFABB289133}" srcOrd="0" destOrd="0" parTransId="{E6561C3B-D320-2E42-B89E-5C74BA20A6DB}" sibTransId="{B5A08BA7-5438-3140-962D-F168B8EE2842}"/>
     <dgm:cxn modelId="{B9DA1DD5-15B4-3143-BBAF-097F2728D0B4}" type="presOf" srcId="{B931DF08-F8DE-4244-9A75-7DFABB289133}" destId="{03857201-83FF-0845-B0F5-A67683AD8EE4}" srcOrd="0" destOrd="0" presId="urn:microsoft.com/office/officeart/2005/8/layout/orgChart1"/>
-    <dgm:cxn modelId="{605F0E09-7F85-5943-AF43-C8E610F4663A}" type="presOf" srcId="{0CCBD044-58EC-4B46-9A4D-0C912924BEB4}" destId="{8F1C3197-CCB5-C14E-9EC1-DB07C9CA32A1}" srcOrd="0" destOrd="0" presId="urn:microsoft.com/office/officeart/2005/8/layout/orgChart1"/>
-    <dgm:cxn modelId="{8786CFED-B4AA-F544-987F-E20C5218E9BF}" type="presOf" srcId="{B00FCCF8-ACF9-7D49-ADC2-730EABFA8FD9}" destId="{44C5D0FA-71E4-224C-BBC9-33BA8214AD6F}" srcOrd="0" destOrd="0" presId="urn:microsoft.com/office/officeart/2005/8/layout/orgChart1"/>
-    <dgm:cxn modelId="{37AD84CB-2D06-874A-8C8D-5D3F489D72E8}" type="presOf" srcId="{E21DD25E-8E06-5F47-9073-470DDE74063C}" destId="{84FB544F-F058-2546-A8D0-647270B26CA3}" srcOrd="1" destOrd="0" presId="urn:microsoft.com/office/officeart/2005/8/layout/orgChart1"/>
-    <dgm:cxn modelId="{E46E9693-09C3-E349-BD6C-E8463FED925D}" srcId="{B931DF08-F8DE-4244-9A75-7DFABB289133}" destId="{908430E1-A7A5-4D4F-B0FA-3F02FD6FB0D4}" srcOrd="5" destOrd="0" parTransId="{986E8D39-798D-9046-A10A-32B7BAB8CBF9}" sibTransId="{47ACC5DC-BA39-DB4C-A684-1DEC7B8A3D1B}"/>
+    <dgm:cxn modelId="{4064CFDD-79DF-544E-8E70-D9507CFC738D}" type="presOf" srcId="{3C7E3831-0192-A04C-8B9A-0568886DB5E9}" destId="{0B749DEE-43CE-1A4A-A7EC-48C249AF92FF}" srcOrd="0" destOrd="0" presId="urn:microsoft.com/office/officeart/2005/8/layout/orgChart1"/>
     <dgm:cxn modelId="{E1ABA49E-EE76-C244-9A06-435F08EFC37C}" type="presOf" srcId="{BCA3BA23-4DFB-C04D-9DA3-26E1FC1BC466}" destId="{A42EE06A-6277-6F48-B294-F33D4AA16227}" srcOrd="1" destOrd="0" presId="urn:microsoft.com/office/officeart/2005/8/layout/orgChart1"/>
-    <dgm:cxn modelId="{AA75E295-09A3-A34E-8F49-0ABDCBA3E915}" type="presOf" srcId="{50440F1C-C210-A44F-87B8-FCF6C4C4F11F}" destId="{88786134-48AC-B545-BEF3-6FB02CDFBAB1}" srcOrd="0" destOrd="0" presId="urn:microsoft.com/office/officeart/2005/8/layout/orgChart1"/>
-    <dgm:cxn modelId="{D64E8882-5D24-134D-932C-508490C12A05}" type="presOf" srcId="{298D7505-FAF0-5B49-AC04-A38A073C2E18}" destId="{CC66013B-EBF9-8449-89E5-2A8E2C1E74C9}" srcOrd="1" destOrd="0" presId="urn:microsoft.com/office/officeart/2005/8/layout/orgChart1"/>
-    <dgm:cxn modelId="{2DBDEFDA-9AFF-2141-BC97-5D66B18A42F7}" type="presOf" srcId="{122854C8-0664-8348-9894-79ED676F341B}" destId="{EAAC13B6-C090-3142-B8F7-EDFAEF4EAA39}" srcOrd="0" destOrd="0" presId="urn:microsoft.com/office/officeart/2005/8/layout/orgChart1"/>
-    <dgm:cxn modelId="{4064CFDD-79DF-544E-8E70-D9507CFC738D}" type="presOf" srcId="{3C7E3831-0192-A04C-8B9A-0568886DB5E9}" destId="{0B749DEE-43CE-1A4A-A7EC-48C249AF92FF}" srcOrd="0" destOrd="0" presId="urn:microsoft.com/office/officeart/2005/8/layout/orgChart1"/>
-    <dgm:cxn modelId="{27C6D516-B1FB-CB47-B493-B52D57E19F67}" type="presOf" srcId="{A7E5A228-0032-0743-BA43-13C59279C842}" destId="{3550EF67-ED86-F34A-B4BF-BE6914AA720B}" srcOrd="0" destOrd="0" presId="urn:microsoft.com/office/officeart/2005/8/layout/orgChart1"/>
-    <dgm:cxn modelId="{36FF96BC-909F-EA4C-918D-A4EDA704CC59}" type="presOf" srcId="{3407B33A-F48F-194F-B1F9-FF41D4E8BA10}" destId="{415D2F7D-C519-CE48-AD62-ECEE676DC7B7}" srcOrd="0" destOrd="0" presId="urn:microsoft.com/office/officeart/2005/8/layout/orgChart1"/>
-    <dgm:cxn modelId="{9F6C7855-985D-A04B-BB73-B7749256F36C}" type="presOf" srcId="{8F05C167-677B-954A-BA23-08180E2F37CC}" destId="{9C2E6A3D-E98C-354C-939D-5E9E087F178B}" srcOrd="1" destOrd="0" presId="urn:microsoft.com/office/officeart/2005/8/layout/orgChart1"/>
-    <dgm:cxn modelId="{0277735E-813A-5048-86AD-953C817BCA1A}" type="presOf" srcId="{8F05C167-677B-954A-BA23-08180E2F37CC}" destId="{21D20DD7-ADC8-9843-8718-19A11212B795}" srcOrd="0" destOrd="0" presId="urn:microsoft.com/office/officeart/2005/8/layout/orgChart1"/>
-    <dgm:cxn modelId="{76A68372-23C9-824F-B7D6-2C4AE8EAAFBD}" srcId="{D3AE4ECB-C03E-5941-A670-B0D6250A9DF5}" destId="{B00FCCF8-ACF9-7D49-ADC2-730EABFA8FD9}" srcOrd="4" destOrd="0" parTransId="{D3A51F5C-6AFD-6F44-A7E2-96A11117BFBA}" sibTransId="{9EFD4255-D4DD-5F41-8041-8C871CC4B415}"/>
-    <dgm:cxn modelId="{1ABA7263-D3C8-3740-8C04-6F7169C7BF12}" srcId="{B931DF08-F8DE-4244-9A75-7DFABB289133}" destId="{E21DD25E-8E06-5F47-9073-470DDE74063C}" srcOrd="2" destOrd="0" parTransId="{4729BB17-1CCA-8E43-8E15-07B052B0C7DD}" sibTransId="{8AE04CCB-DD95-4B4A-8600-EF7156C85FB7}"/>
-    <dgm:cxn modelId="{8A26BE00-7C9C-8E4B-B342-8787329D55D3}" type="presOf" srcId="{BCA3BA23-4DFB-C04D-9DA3-26E1FC1BC466}" destId="{C6039143-3A48-3840-BD4C-E97A1C7A099D}" srcOrd="0" destOrd="0" presId="urn:microsoft.com/office/officeart/2005/8/layout/orgChart1"/>
-    <dgm:cxn modelId="{24F46BFF-0C31-3743-87FA-4C0CF4341D91}" type="presOf" srcId="{4E25A34B-B583-234F-8961-35ECBFAEB306}" destId="{E4903375-380B-5D44-98CF-029F3D11701D}" srcOrd="0" destOrd="0" presId="urn:microsoft.com/office/officeart/2005/8/layout/orgChart1"/>
-    <dgm:cxn modelId="{0D08ECF9-9FF2-EF4B-8FDB-1247DABA6D19}" type="presOf" srcId="{D3AE4ECB-C03E-5941-A670-B0D6250A9DF5}" destId="{3A0FAFB7-771A-1448-8BE6-21A41B7618DE}" srcOrd="1" destOrd="0" presId="urn:microsoft.com/office/officeart/2005/8/layout/orgChart1"/>
-    <dgm:cxn modelId="{2912DB8B-4324-5447-B541-5D38F0E735F8}" srcId="{F0DB4629-CE50-B945-B3AD-F72EE551D43F}" destId="{298D7505-FAF0-5B49-AC04-A38A073C2E18}" srcOrd="1" destOrd="0" parTransId="{0CCBD044-58EC-4B46-9A4D-0C912924BEB4}" sibTransId="{6BAF9358-335C-8945-9226-F8C7B6D22877}"/>
-    <dgm:cxn modelId="{A5EA3CA4-BC23-EC4E-9A46-3F673C738834}" type="presOf" srcId="{3407B33A-F48F-194F-B1F9-FF41D4E8BA10}" destId="{9F812060-FC3D-6A4B-BC8A-AE66C9029778}" srcOrd="1" destOrd="0" presId="urn:microsoft.com/office/officeart/2005/8/layout/orgChart1"/>
-    <dgm:cxn modelId="{19D3DE1A-8274-6D4B-9434-56A4497533C1}" type="presOf" srcId="{E014798C-8FC1-0541-8226-572A2D0DA7CA}" destId="{C3D2330B-19A0-2A4B-9843-C2C5A019296D}" srcOrd="0" destOrd="0" presId="urn:microsoft.com/office/officeart/2005/8/layout/orgChart1"/>
-    <dgm:cxn modelId="{BEFC4668-A86F-DD4A-8332-D3E6FC159998}" type="presOf" srcId="{E21DD25E-8E06-5F47-9073-470DDE74063C}" destId="{4F3EBF46-5C01-7342-85F9-FC00567720F2}" srcOrd="0" destOrd="0" presId="urn:microsoft.com/office/officeart/2005/8/layout/orgChart1"/>
-    <dgm:cxn modelId="{D4D6512A-81E2-B647-9F8D-9D10AD4A62E7}" type="presOf" srcId="{2A8AAB22-C6BB-A24F-93D1-9BB20E0768A0}" destId="{5664D328-E7CD-9A44-A931-967DE438280D}" srcOrd="0" destOrd="0" presId="urn:microsoft.com/office/officeart/2005/8/layout/orgChart1"/>
-    <dgm:cxn modelId="{D06C5890-E178-6F49-A71C-89B9642F830F}" srcId="{D3AE4ECB-C03E-5941-A670-B0D6250A9DF5}" destId="{F0DB4629-CE50-B945-B3AD-F72EE551D43F}" srcOrd="2" destOrd="0" parTransId="{122854C8-0664-8348-9894-79ED676F341B}" sibTransId="{7E4CCAC4-DE63-1648-A081-1A9DEE6F2C06}"/>
-    <dgm:cxn modelId="{44EE63B0-38F4-AA40-8E23-D9F8CA6D1726}" type="presOf" srcId="{D3AE4ECB-C03E-5941-A670-B0D6250A9DF5}" destId="{7234EB6D-6909-0542-920A-E17B66C466FD}" srcOrd="0" destOrd="0" presId="urn:microsoft.com/office/officeart/2005/8/layout/orgChart1"/>
-    <dgm:cxn modelId="{E08D6A37-97F7-5644-9E39-FDB592D69682}" type="presOf" srcId="{E6561C3B-D320-2E42-B89E-5C74BA20A6DB}" destId="{2AB66E8A-5B53-9F4B-A41A-ABAA71B3EC7C}" srcOrd="0" destOrd="0" presId="urn:microsoft.com/office/officeart/2005/8/layout/orgChart1"/>
-    <dgm:cxn modelId="{5752F8AB-F063-6548-8F17-95548EFA436D}" type="presOf" srcId="{4729BB17-1CCA-8E43-8E15-07B052B0C7DD}" destId="{529F4AB4-FA2B-B74A-B175-C177462F2796}" srcOrd="0" destOrd="0" presId="urn:microsoft.com/office/officeart/2005/8/layout/orgChart1"/>
-    <dgm:cxn modelId="{48204C6E-2042-0B4D-81B7-F9E8433CE412}" type="presOf" srcId="{F3F28E07-87CF-EB45-BD24-B061FFF9548C}" destId="{5E4831F4-5B74-C744-B1E4-CDD7704B7F98}" srcOrd="0" destOrd="0" presId="urn:microsoft.com/office/officeart/2005/8/layout/orgChart1"/>
-    <dgm:cxn modelId="{87F429AE-A69F-024B-ABC3-93B2742CEB62}" type="presOf" srcId="{A7E5A228-0032-0743-BA43-13C59279C842}" destId="{E168C9C5-F2B4-DB42-AB81-CA1299B74C9E}" srcOrd="1" destOrd="0" presId="urn:microsoft.com/office/officeart/2005/8/layout/orgChart1"/>
-    <dgm:cxn modelId="{249D45A7-1441-6640-834F-B4D9A21FF232}" type="presOf" srcId="{986E8D39-798D-9046-A10A-32B7BAB8CBF9}" destId="{5C8A50D1-19D3-594E-994F-D3131EF7D949}" srcOrd="0" destOrd="0" presId="urn:microsoft.com/office/officeart/2005/8/layout/orgChart1"/>
     <dgm:cxn modelId="{30452C5E-4D28-0E4D-876C-503FB0E76668}" type="presOf" srcId="{28D08D76-3EDB-E049-AB7A-7F4F77DDAD71}" destId="{A7844EEE-B65E-1E45-B25A-E278661988DC}" srcOrd="0" destOrd="0" presId="urn:microsoft.com/office/officeart/2005/8/layout/orgChart1"/>
     <dgm:cxn modelId="{69D2830D-B48B-9F46-8A61-A4AE4ADB6C3B}" type="presOf" srcId="{28D08D76-3EDB-E049-AB7A-7F4F77DDAD71}" destId="{E1CC841D-1889-EC45-9C40-9D92BB0F4AA2}" srcOrd="1" destOrd="0" presId="urn:microsoft.com/office/officeart/2005/8/layout/orgChart1"/>
-    <dgm:cxn modelId="{C9529EDE-02A8-6045-AB4D-2EB5EA8EECC6}" type="presOf" srcId="{298D7505-FAF0-5B49-AC04-A38A073C2E18}" destId="{F3D19859-142B-DB46-9EED-05A0AE1F3D6E}" srcOrd="0" destOrd="0" presId="urn:microsoft.com/office/officeart/2005/8/layout/orgChart1"/>
+    <dgm:cxn modelId="{9F6C7855-985D-A04B-BB73-B7749256F36C}" type="presOf" srcId="{8F05C167-677B-954A-BA23-08180E2F37CC}" destId="{9C2E6A3D-E98C-354C-939D-5E9E087F178B}" srcOrd="1" destOrd="0" presId="urn:microsoft.com/office/officeart/2005/8/layout/orgChart1"/>
+    <dgm:cxn modelId="{48204C6E-2042-0B4D-81B7-F9E8433CE412}" type="presOf" srcId="{F3F28E07-87CF-EB45-BD24-B061FFF9548C}" destId="{5E4831F4-5B74-C744-B1E4-CDD7704B7F98}" srcOrd="0" destOrd="0" presId="urn:microsoft.com/office/officeart/2005/8/layout/orgChart1"/>
+    <dgm:cxn modelId="{8343D8AB-F59E-2A47-9845-8A00528E0E26}" type="presOf" srcId="{D95439AE-D3E2-0D4F-8F00-631CD9C061F3}" destId="{2A70F923-E579-D841-BB52-3973447B69A7}" srcOrd="0" destOrd="0" presId="urn:microsoft.com/office/officeart/2005/8/layout/orgChart1"/>
+    <dgm:cxn modelId="{2912DB8B-4324-5447-B541-5D38F0E735F8}" srcId="{F0DB4629-CE50-B945-B3AD-F72EE551D43F}" destId="{298D7505-FAF0-5B49-AC04-A38A073C2E18}" srcOrd="1" destOrd="0" parTransId="{0CCBD044-58EC-4B46-9A4D-0C912924BEB4}" sibTransId="{6BAF9358-335C-8945-9226-F8C7B6D22877}"/>
+    <dgm:cxn modelId="{0D08ECF9-9FF2-EF4B-8FDB-1247DABA6D19}" type="presOf" srcId="{D3AE4ECB-C03E-5941-A670-B0D6250A9DF5}" destId="{3A0FAFB7-771A-1448-8BE6-21A41B7618DE}" srcOrd="1" destOrd="0" presId="urn:microsoft.com/office/officeart/2005/8/layout/orgChart1"/>
+    <dgm:cxn modelId="{240338D6-0106-374D-9D23-C8D0BEF3FB6E}" srcId="{B931DF08-F8DE-4244-9A75-7DFABB289133}" destId="{F3F28E07-87CF-EB45-BD24-B061FFF9548C}" srcOrd="1" destOrd="0" parTransId="{B8986CA2-5469-5741-B940-EB707915F8F7}" sibTransId="{D1658F13-07A6-EC4B-A493-08220BFC04A7}"/>
+    <dgm:cxn modelId="{76A68372-23C9-824F-B7D6-2C4AE8EAAFBD}" srcId="{D3AE4ECB-C03E-5941-A670-B0D6250A9DF5}" destId="{B00FCCF8-ACF9-7D49-ADC2-730EABFA8FD9}" srcOrd="4" destOrd="0" parTransId="{D3A51F5C-6AFD-6F44-A7E2-96A11117BFBA}" sibTransId="{9EFD4255-D4DD-5F41-8041-8C871CC4B415}"/>
+    <dgm:cxn modelId="{2DCF4280-8F91-994C-AC1C-2C0CF4058428}" type="presOf" srcId="{908430E1-A7A5-4D4F-B0FA-3F02FD6FB0D4}" destId="{58F97B1E-043B-824C-B094-440B5E068F81}" srcOrd="1" destOrd="0" presId="urn:microsoft.com/office/officeart/2005/8/layout/orgChart1"/>
+    <dgm:cxn modelId="{EA9F4612-9892-B147-B9F5-0483F3739DF0}" type="presOf" srcId="{F82B6A40-3D1E-4147-BB34-E437CB70592C}" destId="{9FD74023-BE43-1540-B5D6-E6FD3AA0483F}" srcOrd="0" destOrd="0" presId="urn:microsoft.com/office/officeart/2005/8/layout/orgChart1"/>
+    <dgm:cxn modelId="{0277735E-813A-5048-86AD-953C817BCA1A}" type="presOf" srcId="{8F05C167-677B-954A-BA23-08180E2F37CC}" destId="{21D20DD7-ADC8-9843-8718-19A11212B795}" srcOrd="0" destOrd="0" presId="urn:microsoft.com/office/officeart/2005/8/layout/orgChart1"/>
+    <dgm:cxn modelId="{5752F8AB-F063-6548-8F17-95548EFA436D}" type="presOf" srcId="{4729BB17-1CCA-8E43-8E15-07B052B0C7DD}" destId="{529F4AB4-FA2B-B74A-B175-C177462F2796}" srcOrd="0" destOrd="0" presId="urn:microsoft.com/office/officeart/2005/8/layout/orgChart1"/>
     <dgm:cxn modelId="{D3553C6B-1416-D04B-B474-009829928465}" srcId="{B931DF08-F8DE-4244-9A75-7DFABB289133}" destId="{BCA3BA23-4DFB-C04D-9DA3-26E1FC1BC466}" srcOrd="4" destOrd="0" parTransId="{D95439AE-D3E2-0D4F-8F00-631CD9C061F3}" sibTransId="{8E834DCD-856E-8447-9EAC-360623399FDD}"/>
-    <dgm:cxn modelId="{99977C07-0D8D-A740-94D1-80B0AC4F7D5C}" type="presOf" srcId="{343C9AD7-29CE-0C4C-AD83-0BF5FBA9DEE2}" destId="{0C4D1BB1-9D1B-1D44-B4BA-3E062A72E0DE}" srcOrd="0" destOrd="0" presId="urn:microsoft.com/office/officeart/2005/8/layout/orgChart1"/>
+    <dgm:cxn modelId="{37AD84CB-2D06-874A-8C8D-5D3F489D72E8}" type="presOf" srcId="{E21DD25E-8E06-5F47-9073-470DDE74063C}" destId="{84FB544F-F058-2546-A8D0-647270B26CA3}" srcOrd="1" destOrd="0" presId="urn:microsoft.com/office/officeart/2005/8/layout/orgChart1"/>
+    <dgm:cxn modelId="{AA75E295-09A3-A34E-8F49-0ABDCBA3E915}" type="presOf" srcId="{50440F1C-C210-A44F-87B8-FCF6C4C4F11F}" destId="{88786134-48AC-B545-BEF3-6FB02CDFBAB1}" srcOrd="0" destOrd="0" presId="urn:microsoft.com/office/officeart/2005/8/layout/orgChart1"/>
+    <dgm:cxn modelId="{24F46BFF-0C31-3743-87FA-4C0CF4341D91}" type="presOf" srcId="{4E25A34B-B583-234F-8961-35ECBFAEB306}" destId="{E4903375-380B-5D44-98CF-029F3D11701D}" srcOrd="0" destOrd="0" presId="urn:microsoft.com/office/officeart/2005/8/layout/orgChart1"/>
     <dgm:cxn modelId="{0753789D-0C33-3744-967A-D7A46A420489}" type="presParOf" srcId="{9FD74023-BE43-1540-B5D6-E6FD3AA0483F}" destId="{283DD7AF-A4AE-E342-BBB6-45D278C58E12}" srcOrd="0" destOrd="0" presId="urn:microsoft.com/office/officeart/2005/8/layout/orgChart1"/>
     <dgm:cxn modelId="{87763B11-D1BE-214F-9ECA-677E827BD80E}" type="presParOf" srcId="{283DD7AF-A4AE-E342-BBB6-45D278C58E12}" destId="{AE5E6E5E-7ABF-B547-A5DD-7C5F08DF9D8B}" srcOrd="0" destOrd="0" presId="urn:microsoft.com/office/officeart/2005/8/layout/orgChart1"/>
     <dgm:cxn modelId="{4AC5209E-1758-E54C-B739-1B7A29414EDC}" type="presParOf" srcId="{AE5E6E5E-7ABF-B547-A5DD-7C5F08DF9D8B}" destId="{7234EB6D-6909-0542-920A-E17B66C466FD}" srcOrd="0" destOrd="0" presId="urn:microsoft.com/office/officeart/2005/8/layout/orgChart1"/>
@@ -16075,7 +16075,7 @@
           </a:pPr>
           <a:r>
             <a:rPr lang="en-CA" sz="800" kern="1200"/>
-            <a:t>Manage time</a:t>
+            <a:t>Manage personal time</a:t>
           </a:r>
           <a:endParaRPr lang="en-US" sz="800" kern="1200"/>
         </a:p>
@@ -33613,7 +33613,7 @@
 </file>
 
 <file path=customXml/itemProps1.xml><?xml version="1.0" encoding="utf-8"?>
-<ds:datastoreItem xmlns:ds="http://schemas.openxmlformats.org/officeDocument/2006/customXml" ds:itemID="{5C953FA6-C7AF-1946-B10F-69E500B2BC01}">
+<ds:datastoreItem xmlns:ds="http://schemas.openxmlformats.org/officeDocument/2006/customXml" ds:itemID="{BB1AEB71-E7CB-A847-ACBF-C7D6D7C07B9B}">
   <ds:schemaRefs>
     <ds:schemaRef ds:uri="http://schemas.openxmlformats.org/officeDocument/2006/bibliography"/>
   </ds:schemaRefs>

</xml_diff>

<commit_message>
Labled tasks in hierarchy with appropriate numbers. Changed create events- plan events. Changed Determine time conflicts - Resolve time conflicts. Edited tables to reflect changes and also filled out subtasks for all repeated tasks ie Find desired events.
</commit_message>
<xml_diff>
--- a/Hierarchy-all.docx
+++ b/Hierarchy-all.docx
@@ -4,13 +4,12 @@
   <w:body>
     <w:p/>
     <w:p>
-      <w:bookmarkStart w:id="0" w:name="_GoBack"/>
       <w:r>
         <w:rPr>
           <w:noProof/>
         </w:rPr>
         <w:drawing>
-          <wp:inline distT="0" distB="0" distL="0" distR="0" wp14:anchorId="6C134F5F" wp14:editId="1BB9115B">
+          <wp:inline distT="0" distB="0" distL="0" distR="0" wp14:anchorId="6C134F5F" wp14:editId="55C59AAD">
             <wp:extent cx="8104909" cy="5279794"/>
             <wp:effectExtent l="0" t="0" r="23495" b="0"/>
             <wp:docPr id="2" name="Diagram 2"/>
@@ -23,7 +22,6 @@
           </wp:inline>
         </w:drawing>
       </w:r>
-      <w:bookmarkEnd w:id="0"/>
     </w:p>
     <w:p>
       <w:r>
@@ -32,7 +30,7 @@
         </w:rPr>
         <w:lastRenderedPageBreak/>
         <w:drawing>
-          <wp:inline distT="0" distB="0" distL="0" distR="0" wp14:anchorId="077D6A57" wp14:editId="1C7CFCEA">
+          <wp:inline distT="0" distB="0" distL="0" distR="0" wp14:anchorId="077D6A57" wp14:editId="7DC0B018">
             <wp:extent cx="8229600" cy="5365750"/>
             <wp:effectExtent l="0" t="0" r="25400" b="0"/>
             <wp:docPr id="1" name="Diagram 1"/>
@@ -53,7 +51,7 @@
           <w:noProof/>
         </w:rPr>
         <w:drawing>
-          <wp:inline distT="0" distB="0" distL="0" distR="0" wp14:anchorId="255F0CC0" wp14:editId="2A7C0A7B">
+          <wp:inline distT="0" distB="0" distL="0" distR="0" wp14:anchorId="255F0CC0" wp14:editId="4F95E33C">
             <wp:extent cx="5372100" cy="3657600"/>
             <wp:effectExtent l="0" t="0" r="0" b="25400"/>
             <wp:docPr id="5" name="Diagram 5"/>
@@ -68,12 +66,13 @@
       </w:r>
     </w:p>
     <w:p>
+      <w:bookmarkStart w:id="0" w:name="_GoBack"/>
       <w:r>
         <w:rPr>
           <w:noProof/>
         </w:rPr>
         <w:drawing>
-          <wp:inline distT="0" distB="0" distL="0" distR="0" wp14:anchorId="4FB9924A" wp14:editId="6958901B">
+          <wp:inline distT="0" distB="0" distL="0" distR="0" wp14:anchorId="4FB9924A" wp14:editId="04F9D757">
             <wp:extent cx="8115300" cy="5715000"/>
             <wp:effectExtent l="0" t="0" r="0" b="25400"/>
             <wp:docPr id="4" name="Diagram 4"/>
@@ -86,6 +85,7 @@
           </wp:inline>
         </w:drawing>
       </w:r>
+      <w:bookmarkEnd w:id="0"/>
     </w:p>
     <w:sectPr>
       <w:footerReference w:type="even" r:id="rId28"/>
@@ -3825,7 +3825,7 @@
           <a:pPr algn="ctr"/>
           <a:r>
             <a:rPr lang="en-CA"/>
-            <a:t>Maintain events</a:t>
+            <a:t>1. Maintain events</a:t>
           </a:r>
         </a:p>
       </dgm:t>
@@ -3867,7 +3867,7 @@
         <a:p>
           <a:r>
             <a:rPr lang="en-CA"/>
-            <a:t>Read events</a:t>
+            <a:t>2.1 Read events</a:t>
           </a:r>
         </a:p>
       </dgm:t>
@@ -3909,7 +3909,7 @@
         <a:p>
           <a:r>
             <a:rPr lang="en-CA"/>
-            <a:t>Find desired events*</a:t>
+            <a:t>2.1.1 Find desired events*</a:t>
           </a:r>
         </a:p>
       </dgm:t>
@@ -3951,7 +3951,7 @@
         <a:p>
           <a:r>
             <a:rPr lang="en-CA"/>
-            <a:t>View desired events</a:t>
+            <a:t>2.1.2 View desired events</a:t>
           </a:r>
         </a:p>
       </dgm:t>
@@ -3993,7 +3993,7 @@
         <a:p>
           <a:r>
             <a:rPr lang="en-CA"/>
-            <a:t>Share events</a:t>
+            <a:t>3. Share events</a:t>
           </a:r>
         </a:p>
       </dgm:t>
@@ -4035,7 +4035,7 @@
         <a:p>
           <a:r>
             <a:rPr lang="en-CA"/>
-            <a:t>Maintain a task list</a:t>
+            <a:t>2.2 Maintain a task list</a:t>
           </a:r>
         </a:p>
       </dgm:t>
@@ -4077,7 +4077,7 @@
         <a:p>
           <a:r>
             <a:rPr lang="en-CA"/>
-            <a:t>Remember events</a:t>
+            <a:t>2. Remember events</a:t>
           </a:r>
         </a:p>
       </dgm:t>
@@ -4119,7 +4119,7 @@
         <a:p>
           <a:r>
             <a:rPr lang="en-CA"/>
-            <a:t>Create event reminders </a:t>
+            <a:t>2.3 Create event reminders </a:t>
           </a:r>
         </a:p>
       </dgm:t>
@@ -4161,7 +4161,7 @@
         <a:p>
           <a:r>
             <a:rPr lang="en-CA"/>
-            <a:t>Read events*</a:t>
+            <a:t>2.3.1 Read events*</a:t>
           </a:r>
         </a:p>
       </dgm:t>
@@ -4203,7 +4203,7 @@
         <a:p>
           <a:r>
             <a:rPr lang="en-CA"/>
-            <a:t>Determine method of receiving reminder</a:t>
+            <a:t>2.3.4 Determine method of receiving reminder</a:t>
           </a:r>
         </a:p>
       </dgm:t>
@@ -4245,7 +4245,7 @@
         <a:p>
           <a:r>
             <a:rPr lang="en-CA"/>
-            <a:t>Record event reminder</a:t>
+            <a:t>2.3.5 Record event reminder</a:t>
           </a:r>
         </a:p>
       </dgm:t>
@@ -4287,7 +4287,7 @@
         <a:p>
           <a:r>
             <a:rPr lang="en-CA"/>
-            <a:t>Determine when to receive reminder</a:t>
+            <a:t>2.3.3 Determine when to receive reminder</a:t>
           </a:r>
         </a:p>
       </dgm:t>
@@ -4329,7 +4329,7 @@
         <a:p>
           <a:r>
             <a:rPr lang="en-CA"/>
-            <a:t>Determine time required to prepare for event</a:t>
+            <a:t>2.3.3.1 Determine time required to prepare for event</a:t>
           </a:r>
         </a:p>
       </dgm:t>
@@ -4371,7 +4371,7 @@
         <a:p>
           <a:r>
             <a:rPr lang="en-CA"/>
-            <a:t>Determine event date</a:t>
+            <a:t>2.3.3.2 Determine event date</a:t>
           </a:r>
         </a:p>
       </dgm:t>
@@ -4413,7 +4413,7 @@
         <a:p>
           <a:r>
             <a:rPr lang="en-CA"/>
-            <a:t>Receive event reminders </a:t>
+            <a:t>2.4 Receive event reminders </a:t>
           </a:r>
         </a:p>
       </dgm:t>
@@ -4455,7 +4455,7 @@
         <a:p>
           <a:r>
             <a:rPr lang="en-CA"/>
-            <a:t>Find desired events*</a:t>
+            <a:t>3.1 Find desired events*</a:t>
           </a:r>
         </a:p>
       </dgm:t>
@@ -4497,7 +4497,7 @@
         <a:p>
           <a:r>
             <a:rPr lang="en-CA"/>
-            <a:t>Determine recipient(s)</a:t>
+            <a:t>3.2 Determine recipient(s)</a:t>
           </a:r>
         </a:p>
       </dgm:t>
@@ -4539,7 +4539,7 @@
         <a:p>
           <a:r>
             <a:rPr lang="en-CA"/>
-            <a:t>Choose method for sharing</a:t>
+            <a:t>3.3 Choose method for sharing</a:t>
           </a:r>
         </a:p>
       </dgm:t>
@@ -4581,7 +4581,7 @@
         <a:p>
           <a:r>
             <a:rPr lang="en-CA"/>
-            <a:t>Choose event needing a reminder</a:t>
+            <a:t>2.3.2 Choose event needing a reminder</a:t>
           </a:r>
         </a:p>
       </dgm:t>
@@ -4623,7 +4623,7 @@
         <a:p>
           <a:r>
             <a:rPr lang="en-CA"/>
-            <a:t>Specify event details</a:t>
+            <a:t>2.3.5.1 Specify event details</a:t>
           </a:r>
         </a:p>
       </dgm:t>
@@ -4665,7 +4665,7 @@
         <a:p>
           <a:r>
             <a:rPr lang="en-CA"/>
-            <a:t>Specify reminder date</a:t>
+            <a:t>2.3.5.2 Specify reminder date</a:t>
           </a:r>
         </a:p>
       </dgm:t>
@@ -4707,7 +4707,7 @@
         <a:p>
           <a:r>
             <a:rPr lang="en-CA"/>
-            <a:t>Contact recipient(s)</a:t>
+            <a:t>3.4 Contact recipient(s)</a:t>
           </a:r>
         </a:p>
       </dgm:t>
@@ -4749,7 +4749,7 @@
         <a:p>
           <a:r>
             <a:rPr lang="en-CA"/>
-            <a:t>Give recipient(s) event details</a:t>
+            <a:t>3.5 Give recipient(s) event details</a:t>
           </a:r>
         </a:p>
       </dgm:t>
@@ -6997,7 +6997,7 @@
                 <a:schemeClr val="tx1"/>
               </a:solidFill>
             </a:rPr>
-            <a:t>Maintain events</a:t>
+            <a:t>1. Maintain events</a:t>
           </a:r>
           <a:endParaRPr lang="en-US">
             <a:solidFill>
@@ -7051,7 +7051,7 @@
                 <a:schemeClr val="tx1"/>
               </a:solidFill>
             </a:rPr>
-            <a:t>Create events</a:t>
+            <a:t>1.1 Plan events</a:t>
           </a:r>
         </a:p>
       </dgm:t>
@@ -7106,7 +7106,7 @@
                 <a:schemeClr val="tx1"/>
               </a:solidFill>
             </a:rPr>
-            <a:t>Organize events</a:t>
+            <a:t>1.2 Organize events</a:t>
           </a:r>
         </a:p>
       </dgm:t>
@@ -7161,7 +7161,7 @@
                 <a:schemeClr val="tx1"/>
               </a:solidFill>
             </a:rPr>
-            <a:t>Typify events</a:t>
+            <a:t>1.2.2 Typify events</a:t>
           </a:r>
         </a:p>
       </dgm:t>
@@ -7216,7 +7216,7 @@
                 <a:schemeClr val="tx1"/>
               </a:solidFill>
             </a:rPr>
-            <a:t>Categorize events</a:t>
+            <a:t>1.2.1 Categorize events</a:t>
           </a:r>
         </a:p>
       </dgm:t>
@@ -7271,7 +7271,7 @@
                 <a:schemeClr val="tx1"/>
               </a:solidFill>
             </a:rPr>
-            <a:t>Group events into categories</a:t>
+            <a:t>1.2.1.2 Group events into categories</a:t>
           </a:r>
         </a:p>
       </dgm:t>
@@ -7326,7 +7326,7 @@
                 <a:schemeClr val="tx1"/>
               </a:solidFill>
             </a:rPr>
-            <a:t>Record events and details</a:t>
+            <a:t>1.2.4 Record events and details</a:t>
           </a:r>
         </a:p>
       </dgm:t>
@@ -7381,7 +7381,7 @@
                 <a:schemeClr val="tx1"/>
               </a:solidFill>
             </a:rPr>
-            <a:t>Delete events</a:t>
+            <a:t>1.5 Delete events</a:t>
           </a:r>
         </a:p>
       </dgm:t>
@@ -7436,7 +7436,7 @@
                 <a:schemeClr val="tx1"/>
               </a:solidFill>
             </a:rPr>
-            <a:t>Update events</a:t>
+            <a:t>1.4 Update events</a:t>
           </a:r>
         </a:p>
       </dgm:t>
@@ -7491,7 +7491,7 @@
                 <a:schemeClr val="tx1"/>
               </a:solidFill>
             </a:rPr>
-            <a:t>Find desired events *</a:t>
+            <a:t>1.5.1 Find desired events *</a:t>
           </a:r>
         </a:p>
       </dgm:t>
@@ -7546,7 +7546,7 @@
                 <a:schemeClr val="tx1"/>
               </a:solidFill>
             </a:rPr>
-            <a:t>Determine time conflicts</a:t>
+            <a:t>1.3 Determine time conflicts</a:t>
           </a:r>
         </a:p>
       </dgm:t>
@@ -7601,7 +7601,7 @@
                 <a:schemeClr val="tx1"/>
               </a:solidFill>
             </a:rPr>
-            <a:t>Choose medium for recording events</a:t>
+            <a:t>1.2.3 Choose medium for recording events</a:t>
           </a:r>
         </a:p>
       </dgm:t>
@@ -7664,7 +7664,7 @@
         <a:p>
           <a:r>
             <a:rPr lang="en-CA" b="0"/>
-            <a:t>Remove desired events from records</a:t>
+            <a:t>1.5.2 Remove desired events from records</a:t>
           </a:r>
           <a:endParaRPr lang="en-CA" b="0">
             <a:solidFill>
@@ -7732,7 +7732,7 @@
         <a:p>
           <a:r>
             <a:rPr lang="en-CA"/>
-            <a:t>Find desired events</a:t>
+            <a:t>1.4.1 Find desired events</a:t>
           </a:r>
           <a:endParaRPr lang="en-CA" b="0">
             <a:solidFill>
@@ -7800,7 +7800,7 @@
         <a:p>
           <a:r>
             <a:rPr lang="en-CA"/>
-            <a:t>Specify search criteria</a:t>
+            <a:t>1.4.1.2 Specify search criteria</a:t>
           </a:r>
         </a:p>
       </dgm:t>
@@ -7863,7 +7863,7 @@
         <a:p>
           <a:r>
             <a:rPr lang="en-CA"/>
-            <a:t>Specify by event type(s)</a:t>
+            <a:t>1.4.1.2.4 Specify by event type(s)</a:t>
           </a:r>
         </a:p>
       </dgm:t>
@@ -7926,7 +7926,7 @@
         <a:p>
           <a:r>
             <a:rPr lang="en-CA"/>
-            <a:t>Specify by event title(s)</a:t>
+            <a:t>1.4.1.2.1 Specify by event title(s)</a:t>
           </a:r>
         </a:p>
       </dgm:t>
@@ -7989,7 +7989,7 @@
         <a:p>
           <a:r>
             <a:rPr lang="en-CA"/>
-            <a:t>Specify by date(s)</a:t>
+            <a:t>1.4.1.2.2 Specify by date(s)</a:t>
           </a:r>
         </a:p>
       </dgm:t>
@@ -8052,7 +8052,7 @@
         <a:p>
           <a:r>
             <a:rPr lang="en-CA"/>
-            <a:t>Specify by event category(s)</a:t>
+            <a:t>1.4.1.2.5 Specify by event category(s)</a:t>
           </a:r>
         </a:p>
       </dgm:t>
@@ -8114,6 +8114,10 @@
         <a:lstStyle/>
         <a:p>
           <a:r>
+            <a:rPr lang="en-CA"/>
+            <a:t>1.4.1.2.3 </a:t>
+          </a:r>
+          <a:r>
             <a:rPr lang="en-CA" b="0"/>
             <a:t>Specify by event location(s)</a:t>
           </a:r>
@@ -8178,7 +8182,7 @@
         <a:p>
           <a:r>
             <a:rPr lang="en-CA"/>
-            <a:t>Retrieve specified events</a:t>
+            <a:t>1.4.1.3 Retrieve specified events</a:t>
           </a:r>
         </a:p>
       </dgm:t>
@@ -8242,7 +8246,7 @@
         <a:p>
           <a:r>
             <a:rPr lang="en-CA" b="0"/>
-            <a:t>Refine retrieval specifications</a:t>
+            <a:t>1.4.1.5 Refine retrieval specifications</a:t>
           </a:r>
         </a:p>
       </dgm:t>
@@ -8303,7 +8307,7 @@
                 <a:schemeClr val="tx1"/>
               </a:solidFill>
             </a:rPr>
-            <a:t>Modify event details</a:t>
+            <a:t>1.4.2 Modify event details</a:t>
           </a:r>
           <a:endParaRPr lang="en-CA" b="0"/>
         </a:p>
@@ -8367,7 +8371,7 @@
         <a:p>
           <a:r>
             <a:rPr lang="en-CA"/>
-            <a:t>Locate recorded events</a:t>
+            <a:t>1.4.1.1 Locate recorded events</a:t>
           </a:r>
           <a:endParaRPr lang="en-CA" b="0">
             <a:solidFill>
@@ -8435,7 +8439,7 @@
         <a:p>
           <a:r>
             <a:rPr lang="en-CA"/>
-            <a:t>Evaluate retrieved events</a:t>
+            <a:t>1.4.1.4 Evaluate retrieved events</a:t>
           </a:r>
         </a:p>
       </dgm:t>
@@ -8490,7 +8494,7 @@
                 <a:schemeClr val="tx1"/>
               </a:solidFill>
             </a:rPr>
-            <a:t>Specify categories</a:t>
+            <a:t>1.2.1.1 Specify categories</a:t>
           </a:r>
         </a:p>
       </dgm:t>
@@ -8545,7 +8549,7 @@
                 <a:schemeClr val="tx1"/>
               </a:solidFill>
             </a:rPr>
-            <a:t>Specify types</a:t>
+            <a:t>1.2.2.1 Specify types</a:t>
           </a:r>
         </a:p>
       </dgm:t>
@@ -8600,7 +8604,7 @@
                 <a:schemeClr val="tx1"/>
               </a:solidFill>
             </a:rPr>
-            <a:t>Group events into types</a:t>
+            <a:t>1.2.2.2 Group events into types</a:t>
           </a:r>
         </a:p>
       </dgm:t>
@@ -10594,7 +10598,7 @@
                 <a:schemeClr val="tx1"/>
               </a:solidFill>
             </a:rPr>
-            <a:t>Create events</a:t>
+            <a:t>1.1 Plan events</a:t>
           </a:r>
           <a:endParaRPr lang="en-US"/>
         </a:p>
@@ -10644,7 +10648,7 @@
                 <a:schemeClr val="tx1"/>
               </a:solidFill>
             </a:rPr>
-            <a:t>Specify event title</a:t>
+            <a:t>1.1.1 Specify event title</a:t>
           </a:r>
         </a:p>
       </dgm:t>
@@ -10699,7 +10703,7 @@
                 <a:schemeClr val="tx1"/>
               </a:solidFill>
             </a:rPr>
-            <a:t>Specify event date</a:t>
+            <a:t>1.1.2 Specify event date</a:t>
           </a:r>
         </a:p>
       </dgm:t>
@@ -10754,7 +10758,7 @@
                 <a:schemeClr val="tx1"/>
               </a:solidFill>
             </a:rPr>
-            <a:t>Specify year</a:t>
+            <a:t>1.1.2.1 Specify year</a:t>
           </a:r>
         </a:p>
       </dgm:t>
@@ -10809,7 +10813,7 @@
                 <a:schemeClr val="tx1"/>
               </a:solidFill>
             </a:rPr>
-            <a:t>Specify month</a:t>
+            <a:t>1.1.2.2 Specify month</a:t>
           </a:r>
         </a:p>
       </dgm:t>
@@ -10864,7 +10868,7 @@
                 <a:schemeClr val="tx1"/>
               </a:solidFill>
             </a:rPr>
-            <a:t>Specify day</a:t>
+            <a:t>1.1.2.3 Specify day</a:t>
           </a:r>
         </a:p>
       </dgm:t>
@@ -10919,7 +10923,7 @@
                 <a:schemeClr val="tx1"/>
               </a:solidFill>
             </a:rPr>
-            <a:t>Specify time</a:t>
+            <a:t>1.1.2.4 Specify time</a:t>
           </a:r>
         </a:p>
       </dgm:t>
@@ -10974,7 +10978,7 @@
                 <a:schemeClr val="tx1"/>
               </a:solidFill>
             </a:rPr>
-            <a:t>Specify start time</a:t>
+            <a:t>1.1.2.4.1 Specify start time</a:t>
           </a:r>
         </a:p>
       </dgm:t>
@@ -11029,7 +11033,7 @@
                 <a:schemeClr val="tx1"/>
               </a:solidFill>
             </a:rPr>
-            <a:t>Specify start time hour</a:t>
+            <a:t>1.1.2.4.1.1 Specify start time hour</a:t>
           </a:r>
         </a:p>
       </dgm:t>
@@ -11084,7 +11088,7 @@
                 <a:schemeClr val="tx1"/>
               </a:solidFill>
             </a:rPr>
-            <a:t>Specify start time minute</a:t>
+            <a:t>1.1.2.4.1.2 Specify start time minute</a:t>
           </a:r>
         </a:p>
       </dgm:t>
@@ -11139,7 +11143,7 @@
                 <a:schemeClr val="tx1"/>
               </a:solidFill>
             </a:rPr>
-            <a:t>Specify end time</a:t>
+            <a:t>1.1.2.4.2 Specify end time</a:t>
           </a:r>
         </a:p>
       </dgm:t>
@@ -11194,7 +11198,7 @@
                 <a:schemeClr val="tx1"/>
               </a:solidFill>
             </a:rPr>
-            <a:t>Specify end time hour</a:t>
+            <a:t>1.1.2.4.2.1 Specify end time hour</a:t>
           </a:r>
         </a:p>
       </dgm:t>
@@ -11249,7 +11253,7 @@
                 <a:schemeClr val="tx1"/>
               </a:solidFill>
             </a:rPr>
-            <a:t>Specify end time minute</a:t>
+            <a:t>1.1.2.4.2.2 Specify end time minute</a:t>
           </a:r>
         </a:p>
       </dgm:t>
@@ -11304,7 +11308,7 @@
                 <a:schemeClr val="tx1"/>
               </a:solidFill>
             </a:rPr>
-            <a:t>Specify event location</a:t>
+            <a:t>1.1.3 Specify event location</a:t>
           </a:r>
         </a:p>
       </dgm:t>
@@ -11360,7 +11364,7 @@
                 <a:schemeClr val="tx1"/>
               </a:solidFill>
             </a:rPr>
-            <a:t>Specify additional information</a:t>
+            <a:t>1.1.4 Specify additional information</a:t>
           </a:r>
         </a:p>
       </dgm:t>
@@ -12478,7 +12482,7 @@
         <a:p>
           <a:r>
             <a:rPr lang="en-CA"/>
-            <a:t>Maintain a task list</a:t>
+            <a:t>2.2 Maintain a task list</a:t>
           </a:r>
           <a:endParaRPr lang="en-US"/>
         </a:p>
@@ -12536,7 +12540,7 @@
         <a:p>
           <a:r>
             <a:rPr lang="en-CA"/>
-            <a:t>Choose events to add</a:t>
+            <a:t>2.2.2 Choose events to add</a:t>
           </a:r>
         </a:p>
       </dgm:t>
@@ -12599,7 +12603,7 @@
         <a:p>
           <a:r>
             <a:rPr lang="en-CA"/>
-            <a:t>Prioritize events</a:t>
+            <a:t>2.2.3.1 Prioritize events</a:t>
           </a:r>
         </a:p>
       </dgm:t>
@@ -12662,7 +12666,7 @@
         <a:p>
           <a:r>
             <a:rPr lang="en-CA"/>
-            <a:t>Specify priority by event occurrence</a:t>
+            <a:t>2.2.3.1.1 Specify priority by event occurrence</a:t>
           </a:r>
         </a:p>
       </dgm:t>
@@ -12725,7 +12729,7 @@
         <a:p>
           <a:r>
             <a:rPr lang="en-CA"/>
-            <a:t>Specify priority by event type</a:t>
+            <a:t>2.2.3.1.2 Specify priority by event type</a:t>
           </a:r>
         </a:p>
       </dgm:t>
@@ -12788,7 +12792,7 @@
         <a:p>
           <a:r>
             <a:rPr lang="en-CA"/>
-            <a:t>Specify priority by event category</a:t>
+            <a:t>2.2.3.1.3 Specify priority by event category</a:t>
           </a:r>
         </a:p>
       </dgm:t>
@@ -12851,7 +12855,7 @@
         <a:p>
           <a:r>
             <a:rPr lang="en-CA"/>
-            <a:t>Specify priority by event reminder date</a:t>
+            <a:t>2.2.3.1.4 Specify priority by event reminder date</a:t>
           </a:r>
         </a:p>
       </dgm:t>
@@ -12914,7 +12918,7 @@
         <a:p>
           <a:r>
             <a:rPr lang="en-CA"/>
-            <a:t>Specify priority by event duration</a:t>
+            <a:t>2.2.3.1.5 Specify priority by event duration</a:t>
           </a:r>
         </a:p>
       </dgm:t>
@@ -12977,7 +12981,7 @@
         <a:p>
           <a:r>
             <a:rPr lang="en-CA"/>
-            <a:t>Specify priority by emergency</a:t>
+            <a:t>2.2.3.1.6 Specify priority by emergency</a:t>
           </a:r>
         </a:p>
       </dgm:t>
@@ -13040,7 +13044,7 @@
         <a:p>
           <a:r>
             <a:rPr lang="en-CA"/>
-            <a:t>Determine order of importance for specified priorities</a:t>
+            <a:t>2.2.3.2 Determine order of importance for specified priorities</a:t>
           </a:r>
         </a:p>
       </dgm:t>
@@ -13103,7 +13107,7 @@
         <a:p>
           <a:r>
             <a:rPr lang="en-CA"/>
-            <a:t>Add desired events to task list in order of priority</a:t>
+            <a:t>2.2.3 Add desired events to task list in order of priority</a:t>
           </a:r>
         </a:p>
       </dgm:t>
@@ -13166,7 +13170,7 @@
         <a:p>
           <a:r>
             <a:rPr lang="en-CA"/>
-            <a:t>Remove irrelevant or completed events from task list</a:t>
+            <a:t>2.2.5 Remove irrelevant or completed events from task list</a:t>
           </a:r>
         </a:p>
       </dgm:t>
@@ -13229,7 +13233,7 @@
         <a:p>
           <a:r>
             <a:rPr lang="en-CA"/>
-            <a:t>Read events*</a:t>
+            <a:t>2.2.1 Read events*</a:t>
           </a:r>
           <a:endParaRPr lang="en-US"/>
         </a:p>
@@ -13293,7 +13297,7 @@
         <a:p>
           <a:r>
             <a:rPr lang="en-CA"/>
-            <a:t>Evaluate task list</a:t>
+            <a:t>2.2.4 Evaluate task list</a:t>
           </a:r>
         </a:p>
       </dgm:t>
@@ -14471,62 +14475,62 @@
     </dgm:pt>
   </dgm:ptLst>
   <dgm:cxnLst>
+    <dgm:cxn modelId="{D3553C6B-1416-D04B-B474-009829928465}" srcId="{B931DF08-F8DE-4244-9A75-7DFABB289133}" destId="{BCA3BA23-4DFB-C04D-9DA3-26E1FC1BC466}" srcOrd="4" destOrd="0" parTransId="{D95439AE-D3E2-0D4F-8F00-631CD9C061F3}" sibTransId="{8E834DCD-856E-8447-9EAC-360623399FDD}"/>
+    <dgm:cxn modelId="{36FF96BC-909F-EA4C-918D-A4EDA704CC59}" type="presOf" srcId="{3407B33A-F48F-194F-B1F9-FF41D4E8BA10}" destId="{415D2F7D-C519-CE48-AD62-ECEE676DC7B7}" srcOrd="0" destOrd="0" presId="urn:microsoft.com/office/officeart/2005/8/layout/orgChart1"/>
+    <dgm:cxn modelId="{8786CFED-B4AA-F544-987F-E20C5218E9BF}" type="presOf" srcId="{B00FCCF8-ACF9-7D49-ADC2-730EABFA8FD9}" destId="{44C5D0FA-71E4-224C-BBC9-33BA8214AD6F}" srcOrd="0" destOrd="0" presId="urn:microsoft.com/office/officeart/2005/8/layout/orgChart1"/>
+    <dgm:cxn modelId="{07A3F6A3-8376-A342-8963-5DC1764A7BF0}" srcId="{D3AE4ECB-C03E-5941-A670-B0D6250A9DF5}" destId="{A7E5A228-0032-0743-BA43-13C59279C842}" srcOrd="0" destOrd="0" parTransId="{343C9AD7-29CE-0C4C-AD83-0BF5FBA9DEE2}" sibTransId="{82DBFDF0-9E5B-924F-ACEA-8961ED6B9459}"/>
     <dgm:cxn modelId="{99977C07-0D8D-A740-94D1-80B0AC4F7D5C}" type="presOf" srcId="{343C9AD7-29CE-0C4C-AD83-0BF5FBA9DEE2}" destId="{0C4D1BB1-9D1B-1D44-B4BA-3E062A72E0DE}" srcOrd="0" destOrd="0" presId="urn:microsoft.com/office/officeart/2005/8/layout/orgChart1"/>
+    <dgm:cxn modelId="{2DCF4280-8F91-994C-AC1C-2C0CF4058428}" type="presOf" srcId="{908430E1-A7A5-4D4F-B0FA-3F02FD6FB0D4}" destId="{58F97B1E-043B-824C-B094-440B5E068F81}" srcOrd="1" destOrd="0" presId="urn:microsoft.com/office/officeart/2005/8/layout/orgChart1"/>
+    <dgm:cxn modelId="{D64E8882-5D24-134D-932C-508490C12A05}" type="presOf" srcId="{298D7505-FAF0-5B49-AC04-A38A073C2E18}" destId="{CC66013B-EBF9-8449-89E5-2A8E2C1E74C9}" srcOrd="1" destOrd="0" presId="urn:microsoft.com/office/officeart/2005/8/layout/orgChart1"/>
+    <dgm:cxn modelId="{150623E0-2D04-5141-A07E-F748A69A0B10}" srcId="{B931DF08-F8DE-4244-9A75-7DFABB289133}" destId="{E014798C-8FC1-0541-8226-572A2D0DA7CA}" srcOrd="3" destOrd="0" parTransId="{50440F1C-C210-A44F-87B8-FCF6C4C4F11F}" sibTransId="{342081CA-736B-3E49-B9C0-7315C4FDB841}"/>
+    <dgm:cxn modelId="{19D3DE1A-8274-6D4B-9434-56A4497533C1}" type="presOf" srcId="{E014798C-8FC1-0541-8226-572A2D0DA7CA}" destId="{C3D2330B-19A0-2A4B-9843-C2C5A019296D}" srcOrd="0" destOrd="0" presId="urn:microsoft.com/office/officeart/2005/8/layout/orgChart1"/>
+    <dgm:cxn modelId="{AA75E295-09A3-A34E-8F49-0ABDCBA3E915}" type="presOf" srcId="{50440F1C-C210-A44F-87B8-FCF6C4C4F11F}" destId="{88786134-48AC-B545-BEF3-6FB02CDFBAB1}" srcOrd="0" destOrd="0" presId="urn:microsoft.com/office/officeart/2005/8/layout/orgChart1"/>
+    <dgm:cxn modelId="{27C6D516-B1FB-CB47-B493-B52D57E19F67}" type="presOf" srcId="{A7E5A228-0032-0743-BA43-13C59279C842}" destId="{3550EF67-ED86-F34A-B4BF-BE6914AA720B}" srcOrd="0" destOrd="0" presId="urn:microsoft.com/office/officeart/2005/8/layout/orgChart1"/>
+    <dgm:cxn modelId="{48204C6E-2042-0B4D-81B7-F9E8433CE412}" type="presOf" srcId="{F3F28E07-87CF-EB45-BD24-B061FFF9548C}" destId="{5E4831F4-5B74-C744-B1E4-CDD7704B7F98}" srcOrd="0" destOrd="0" presId="urn:microsoft.com/office/officeart/2005/8/layout/orgChart1"/>
+    <dgm:cxn modelId="{76A68372-23C9-824F-B7D6-2C4AE8EAAFBD}" srcId="{D3AE4ECB-C03E-5941-A670-B0D6250A9DF5}" destId="{B00FCCF8-ACF9-7D49-ADC2-730EABFA8FD9}" srcOrd="4" destOrd="0" parTransId="{D3A51F5C-6AFD-6F44-A7E2-96A11117BFBA}" sibTransId="{9EFD4255-D4DD-5F41-8041-8C871CC4B415}"/>
+    <dgm:cxn modelId="{66D32612-41FE-EC43-A26E-7D7D7A46B7EF}" srcId="{D3AE4ECB-C03E-5941-A670-B0D6250A9DF5}" destId="{8F05C167-677B-954A-BA23-08180E2F37CC}" srcOrd="1" destOrd="0" parTransId="{4E25A34B-B583-234F-8961-35ECBFAEB306}" sibTransId="{F94E46E6-2810-4843-9368-4E45B1FB50F7}"/>
+    <dgm:cxn modelId="{249D45A7-1441-6640-834F-B4D9A21FF232}" type="presOf" srcId="{986E8D39-798D-9046-A10A-32B7BAB8CBF9}" destId="{5C8A50D1-19D3-594E-994F-D3131EF7D949}" srcOrd="0" destOrd="0" presId="urn:microsoft.com/office/officeart/2005/8/layout/orgChart1"/>
+    <dgm:cxn modelId="{E1ABA49E-EE76-C244-9A06-435F08EFC37C}" type="presOf" srcId="{BCA3BA23-4DFB-C04D-9DA3-26E1FC1BC466}" destId="{A42EE06A-6277-6F48-B294-F33D4AA16227}" srcOrd="1" destOrd="0" presId="urn:microsoft.com/office/officeart/2005/8/layout/orgChart1"/>
+    <dgm:cxn modelId="{D4D6512A-81E2-B647-9F8D-9D10AD4A62E7}" type="presOf" srcId="{2A8AAB22-C6BB-A24F-93D1-9BB20E0768A0}" destId="{5664D328-E7CD-9A44-A931-967DE438280D}" srcOrd="0" destOrd="0" presId="urn:microsoft.com/office/officeart/2005/8/layout/orgChart1"/>
+    <dgm:cxn modelId="{EA9F4612-9892-B147-B9F5-0483F3739DF0}" type="presOf" srcId="{F82B6A40-3D1E-4147-BB34-E437CB70592C}" destId="{9FD74023-BE43-1540-B5D6-E6FD3AA0483F}" srcOrd="0" destOrd="0" presId="urn:microsoft.com/office/officeart/2005/8/layout/orgChart1"/>
+    <dgm:cxn modelId="{8B8C2121-E960-1D48-AA6E-A1DD29F25EE4}" type="presOf" srcId="{B00FCCF8-ACF9-7D49-ADC2-730EABFA8FD9}" destId="{909CED56-21C0-C24F-95AA-C88B5F4B74A1}" srcOrd="1" destOrd="0" presId="urn:microsoft.com/office/officeart/2005/8/layout/orgChart1"/>
+    <dgm:cxn modelId="{F5A4CEBA-2620-774D-80A5-D46B73802FA7}" srcId="{B931DF08-F8DE-4244-9A75-7DFABB289133}" destId="{28D08D76-3EDB-E049-AB7A-7F4F77DDAD71}" srcOrd="0" destOrd="0" parTransId="{3C7E3831-0192-A04C-8B9A-0568886DB5E9}" sibTransId="{587EE9F1-CDF1-ED41-A2D8-61508DEF64C1}"/>
+    <dgm:cxn modelId="{A5EA3CA4-BC23-EC4E-9A46-3F673C738834}" type="presOf" srcId="{3407B33A-F48F-194F-B1F9-FF41D4E8BA10}" destId="{9F812060-FC3D-6A4B-BC8A-AE66C9029778}" srcOrd="1" destOrd="0" presId="urn:microsoft.com/office/officeart/2005/8/layout/orgChart1"/>
+    <dgm:cxn modelId="{24F46BFF-0C31-3743-87FA-4C0CF4341D91}" type="presOf" srcId="{4E25A34B-B583-234F-8961-35ECBFAEB306}" destId="{E4903375-380B-5D44-98CF-029F3D11701D}" srcOrd="0" destOrd="0" presId="urn:microsoft.com/office/officeart/2005/8/layout/orgChart1"/>
+    <dgm:cxn modelId="{8343D8AB-F59E-2A47-9845-8A00528E0E26}" type="presOf" srcId="{D95439AE-D3E2-0D4F-8F00-631CD9C061F3}" destId="{2A70F923-E579-D841-BB52-3973447B69A7}" srcOrd="0" destOrd="0" presId="urn:microsoft.com/office/officeart/2005/8/layout/orgChart1"/>
+    <dgm:cxn modelId="{1DCF7A51-940F-EE45-8094-AEC250F641D3}" type="presOf" srcId="{F0DB4629-CE50-B945-B3AD-F72EE551D43F}" destId="{74851FB7-656C-334E-B578-D6693218948F}" srcOrd="0" destOrd="0" presId="urn:microsoft.com/office/officeart/2005/8/layout/orgChart1"/>
+    <dgm:cxn modelId="{240338D6-0106-374D-9D23-C8D0BEF3FB6E}" srcId="{B931DF08-F8DE-4244-9A75-7DFABB289133}" destId="{F3F28E07-87CF-EB45-BD24-B061FFF9548C}" srcOrd="1" destOrd="0" parTransId="{B8986CA2-5469-5741-B940-EB707915F8F7}" sibTransId="{D1658F13-07A6-EC4B-A493-08220BFC04A7}"/>
+    <dgm:cxn modelId="{2912DB8B-4324-5447-B541-5D38F0E735F8}" srcId="{F0DB4629-CE50-B945-B3AD-F72EE551D43F}" destId="{298D7505-FAF0-5B49-AC04-A38A073C2E18}" srcOrd="1" destOrd="0" parTransId="{0CCBD044-58EC-4B46-9A4D-0C912924BEB4}" sibTransId="{6BAF9358-335C-8945-9226-F8C7B6D22877}"/>
+    <dgm:cxn modelId="{E08D6A37-97F7-5644-9E39-FDB592D69682}" type="presOf" srcId="{E6561C3B-D320-2E42-B89E-5C74BA20A6DB}" destId="{2AB66E8A-5B53-9F4B-A41A-ABAA71B3EC7C}" srcOrd="0" destOrd="0" presId="urn:microsoft.com/office/officeart/2005/8/layout/orgChart1"/>
+    <dgm:cxn modelId="{8A26BE00-7C9C-8E4B-B342-8787329D55D3}" type="presOf" srcId="{BCA3BA23-4DFB-C04D-9DA3-26E1FC1BC466}" destId="{C6039143-3A48-3840-BD4C-E97A1C7A099D}" srcOrd="0" destOrd="0" presId="urn:microsoft.com/office/officeart/2005/8/layout/orgChart1"/>
+    <dgm:cxn modelId="{1ABA7263-D3C8-3740-8C04-6F7169C7BF12}" srcId="{B931DF08-F8DE-4244-9A75-7DFABB289133}" destId="{E21DD25E-8E06-5F47-9073-470DDE74063C}" srcOrd="2" destOrd="0" parTransId="{4729BB17-1CCA-8E43-8E15-07B052B0C7DD}" sibTransId="{8AE04CCB-DD95-4B4A-8600-EF7156C85FB7}"/>
+    <dgm:cxn modelId="{605F0E09-7F85-5943-AF43-C8E610F4663A}" type="presOf" srcId="{0CCBD044-58EC-4B46-9A4D-0C912924BEB4}" destId="{8F1C3197-CCB5-C14E-9EC1-DB07C9CA32A1}" srcOrd="0" destOrd="0" presId="urn:microsoft.com/office/officeart/2005/8/layout/orgChart1"/>
+    <dgm:cxn modelId="{9F6C7855-985D-A04B-BB73-B7749256F36C}" type="presOf" srcId="{8F05C167-677B-954A-BA23-08180E2F37CC}" destId="{9C2E6A3D-E98C-354C-939D-5E9E087F178B}" srcOrd="1" destOrd="0" presId="urn:microsoft.com/office/officeart/2005/8/layout/orgChart1"/>
+    <dgm:cxn modelId="{8D8CF1A1-6926-1947-B0E7-416F083A677D}" type="presOf" srcId="{908430E1-A7A5-4D4F-B0FA-3F02FD6FB0D4}" destId="{B1C49488-A13C-BF46-A5BF-799DC1FD45DE}" srcOrd="0" destOrd="0" presId="urn:microsoft.com/office/officeart/2005/8/layout/orgChart1"/>
+    <dgm:cxn modelId="{88A800BB-B35A-9E41-90E4-A3AECE86CD0D}" srcId="{D3AE4ECB-C03E-5941-A670-B0D6250A9DF5}" destId="{3407B33A-F48F-194F-B1F9-FF41D4E8BA10}" srcOrd="3" destOrd="0" parTransId="{2A8AAB22-C6BB-A24F-93D1-9BB20E0768A0}" sibTransId="{393D2C1C-78D0-5C49-BF29-26B4544503AA}"/>
+    <dgm:cxn modelId="{1DE21BE9-E3BE-DA41-89D6-ED07D8A53387}" type="presOf" srcId="{F3F28E07-87CF-EB45-BD24-B061FFF9548C}" destId="{E2DE86B5-EF2E-A140-A008-7F40ABC1D776}" srcOrd="1" destOrd="0" presId="urn:microsoft.com/office/officeart/2005/8/layout/orgChart1"/>
+    <dgm:cxn modelId="{87F429AE-A69F-024B-ABC3-93B2742CEB62}" type="presOf" srcId="{A7E5A228-0032-0743-BA43-13C59279C842}" destId="{E168C9C5-F2B4-DB42-AB81-CA1299B74C9E}" srcOrd="1" destOrd="0" presId="urn:microsoft.com/office/officeart/2005/8/layout/orgChart1"/>
+    <dgm:cxn modelId="{5752F8AB-F063-6548-8F17-95548EFA436D}" type="presOf" srcId="{4729BB17-1CCA-8E43-8E15-07B052B0C7DD}" destId="{529F4AB4-FA2B-B74A-B175-C177462F2796}" srcOrd="0" destOrd="0" presId="urn:microsoft.com/office/officeart/2005/8/layout/orgChart1"/>
+    <dgm:cxn modelId="{2048419B-7913-7047-B30D-8506D16EDB08}" type="presOf" srcId="{D3A51F5C-6AFD-6F44-A7E2-96A11117BFBA}" destId="{7DA2C2B4-24FD-A14D-9F71-D73788A702FA}" srcOrd="0" destOrd="0" presId="urn:microsoft.com/office/officeart/2005/8/layout/orgChart1"/>
+    <dgm:cxn modelId="{CD5E4CE1-3F32-CA41-8BEB-9FA38065805C}" type="presOf" srcId="{E014798C-8FC1-0541-8226-572A2D0DA7CA}" destId="{614950BD-8233-B248-BE0A-5C1FA371CE26}" srcOrd="1" destOrd="0" presId="urn:microsoft.com/office/officeart/2005/8/layout/orgChart1"/>
+    <dgm:cxn modelId="{B8B16100-D42C-4446-9444-49B8F61892BB}" type="presOf" srcId="{B931DF08-F8DE-4244-9A75-7DFABB289133}" destId="{F20F8DE4-AF1A-144C-B859-63DB4BEF86C3}" srcOrd="1" destOrd="0" presId="urn:microsoft.com/office/officeart/2005/8/layout/orgChart1"/>
+    <dgm:cxn modelId="{2DBDEFDA-9AFF-2141-BC97-5D66B18A42F7}" type="presOf" srcId="{122854C8-0664-8348-9894-79ED676F341B}" destId="{EAAC13B6-C090-3142-B8F7-EDFAEF4EAA39}" srcOrd="0" destOrd="0" presId="urn:microsoft.com/office/officeart/2005/8/layout/orgChart1"/>
+    <dgm:cxn modelId="{44EE63B0-38F4-AA40-8E23-D9F8CA6D1726}" type="presOf" srcId="{D3AE4ECB-C03E-5941-A670-B0D6250A9DF5}" destId="{7234EB6D-6909-0542-920A-E17B66C466FD}" srcOrd="0" destOrd="0" presId="urn:microsoft.com/office/officeart/2005/8/layout/orgChart1"/>
+    <dgm:cxn modelId="{4064CFDD-79DF-544E-8E70-D9507CFC738D}" type="presOf" srcId="{3C7E3831-0192-A04C-8B9A-0568886DB5E9}" destId="{0B749DEE-43CE-1A4A-A7EC-48C249AF92FF}" srcOrd="0" destOrd="0" presId="urn:microsoft.com/office/officeart/2005/8/layout/orgChart1"/>
+    <dgm:cxn modelId="{B9DA1DD5-15B4-3143-BBAF-097F2728D0B4}" type="presOf" srcId="{B931DF08-F8DE-4244-9A75-7DFABB289133}" destId="{03857201-83FF-0845-B0F5-A67683AD8EE4}" srcOrd="0" destOrd="0" presId="urn:microsoft.com/office/officeart/2005/8/layout/orgChart1"/>
+    <dgm:cxn modelId="{E46E9693-09C3-E349-BD6C-E8463FED925D}" srcId="{B931DF08-F8DE-4244-9A75-7DFABB289133}" destId="{908430E1-A7A5-4D4F-B0FA-3F02FD6FB0D4}" srcOrd="5" destOrd="0" parTransId="{986E8D39-798D-9046-A10A-32B7BAB8CBF9}" sibTransId="{47ACC5DC-BA39-DB4C-A684-1DEC7B8A3D1B}"/>
+    <dgm:cxn modelId="{54D481E2-6C85-5A47-A55C-350173482ED3}" type="presOf" srcId="{B8986CA2-5469-5741-B940-EB707915F8F7}" destId="{F3DAE638-4BA2-3744-81D8-B1B5E7C18311}" srcOrd="0" destOrd="0" presId="urn:microsoft.com/office/officeart/2005/8/layout/orgChart1"/>
+    <dgm:cxn modelId="{D06C5890-E178-6F49-A71C-89B9642F830F}" srcId="{D3AE4ECB-C03E-5941-A670-B0D6250A9DF5}" destId="{F0DB4629-CE50-B945-B3AD-F72EE551D43F}" srcOrd="2" destOrd="0" parTransId="{122854C8-0664-8348-9894-79ED676F341B}" sibTransId="{7E4CCAC4-DE63-1648-A081-1A9DEE6F2C06}"/>
+    <dgm:cxn modelId="{30452C5E-4D28-0E4D-876C-503FB0E76668}" type="presOf" srcId="{28D08D76-3EDB-E049-AB7A-7F4F77DDAD71}" destId="{A7844EEE-B65E-1E45-B25A-E278661988DC}" srcOrd="0" destOrd="0" presId="urn:microsoft.com/office/officeart/2005/8/layout/orgChart1"/>
+    <dgm:cxn modelId="{37AD84CB-2D06-874A-8C8D-5D3F489D72E8}" type="presOf" srcId="{E21DD25E-8E06-5F47-9073-470DDE74063C}" destId="{84FB544F-F058-2546-A8D0-647270B26CA3}" srcOrd="1" destOrd="0" presId="urn:microsoft.com/office/officeart/2005/8/layout/orgChart1"/>
+    <dgm:cxn modelId="{BEFC4668-A86F-DD4A-8332-D3E6FC159998}" type="presOf" srcId="{E21DD25E-8E06-5F47-9073-470DDE74063C}" destId="{4F3EBF46-5C01-7342-85F9-FC00567720F2}" srcOrd="0" destOrd="0" presId="urn:microsoft.com/office/officeart/2005/8/layout/orgChart1"/>
+    <dgm:cxn modelId="{0D08ECF9-9FF2-EF4B-8FDB-1247DABA6D19}" type="presOf" srcId="{D3AE4ECB-C03E-5941-A670-B0D6250A9DF5}" destId="{3A0FAFB7-771A-1448-8BE6-21A41B7618DE}" srcOrd="1" destOrd="0" presId="urn:microsoft.com/office/officeart/2005/8/layout/orgChart1"/>
     <dgm:cxn modelId="{8E40B609-061C-2A4B-A5BA-3E99C85A522B}" srcId="{F0DB4629-CE50-B945-B3AD-F72EE551D43F}" destId="{B931DF08-F8DE-4244-9A75-7DFABB289133}" srcOrd="0" destOrd="0" parTransId="{E6561C3B-D320-2E42-B89E-5C74BA20A6DB}" sibTransId="{B5A08BA7-5438-3140-962D-F168B8EE2842}"/>
-    <dgm:cxn modelId="{A5EA3CA4-BC23-EC4E-9A46-3F673C738834}" type="presOf" srcId="{3407B33A-F48F-194F-B1F9-FF41D4E8BA10}" destId="{9F812060-FC3D-6A4B-BC8A-AE66C9029778}" srcOrd="1" destOrd="0" presId="urn:microsoft.com/office/officeart/2005/8/layout/orgChart1"/>
-    <dgm:cxn modelId="{B8B16100-D42C-4446-9444-49B8F61892BB}" type="presOf" srcId="{B931DF08-F8DE-4244-9A75-7DFABB289133}" destId="{F20F8DE4-AF1A-144C-B859-63DB4BEF86C3}" srcOrd="1" destOrd="0" presId="urn:microsoft.com/office/officeart/2005/8/layout/orgChart1"/>
-    <dgm:cxn modelId="{8786CFED-B4AA-F544-987F-E20C5218E9BF}" type="presOf" srcId="{B00FCCF8-ACF9-7D49-ADC2-730EABFA8FD9}" destId="{44C5D0FA-71E4-224C-BBC9-33BA8214AD6F}" srcOrd="0" destOrd="0" presId="urn:microsoft.com/office/officeart/2005/8/layout/orgChart1"/>
-    <dgm:cxn modelId="{2048419B-7913-7047-B30D-8506D16EDB08}" type="presOf" srcId="{D3A51F5C-6AFD-6F44-A7E2-96A11117BFBA}" destId="{7DA2C2B4-24FD-A14D-9F71-D73788A702FA}" srcOrd="0" destOrd="0" presId="urn:microsoft.com/office/officeart/2005/8/layout/orgChart1"/>
-    <dgm:cxn modelId="{2DBDEFDA-9AFF-2141-BC97-5D66B18A42F7}" type="presOf" srcId="{122854C8-0664-8348-9894-79ED676F341B}" destId="{EAAC13B6-C090-3142-B8F7-EDFAEF4EAA39}" srcOrd="0" destOrd="0" presId="urn:microsoft.com/office/officeart/2005/8/layout/orgChart1"/>
-    <dgm:cxn modelId="{BEFC4668-A86F-DD4A-8332-D3E6FC159998}" type="presOf" srcId="{E21DD25E-8E06-5F47-9073-470DDE74063C}" destId="{4F3EBF46-5C01-7342-85F9-FC00567720F2}" srcOrd="0" destOrd="0" presId="urn:microsoft.com/office/officeart/2005/8/layout/orgChart1"/>
-    <dgm:cxn modelId="{E46E9693-09C3-E349-BD6C-E8463FED925D}" srcId="{B931DF08-F8DE-4244-9A75-7DFABB289133}" destId="{908430E1-A7A5-4D4F-B0FA-3F02FD6FB0D4}" srcOrd="5" destOrd="0" parTransId="{986E8D39-798D-9046-A10A-32B7BAB8CBF9}" sibTransId="{47ACC5DC-BA39-DB4C-A684-1DEC7B8A3D1B}"/>
-    <dgm:cxn modelId="{8A26BE00-7C9C-8E4B-B342-8787329D55D3}" type="presOf" srcId="{BCA3BA23-4DFB-C04D-9DA3-26E1FC1BC466}" destId="{C6039143-3A48-3840-BD4C-E97A1C7A099D}" srcOrd="0" destOrd="0" presId="urn:microsoft.com/office/officeart/2005/8/layout/orgChart1"/>
+    <dgm:cxn modelId="{0277735E-813A-5048-86AD-953C817BCA1A}" type="presOf" srcId="{8F05C167-677B-954A-BA23-08180E2F37CC}" destId="{21D20DD7-ADC8-9843-8718-19A11212B795}" srcOrd="0" destOrd="0" presId="urn:microsoft.com/office/officeart/2005/8/layout/orgChart1"/>
+    <dgm:cxn modelId="{C9529EDE-02A8-6045-AB4D-2EB5EA8EECC6}" type="presOf" srcId="{298D7505-FAF0-5B49-AC04-A38A073C2E18}" destId="{F3D19859-142B-DB46-9EED-05A0AE1F3D6E}" srcOrd="0" destOrd="0" presId="urn:microsoft.com/office/officeart/2005/8/layout/orgChart1"/>
     <dgm:cxn modelId="{BA20D7CE-0793-5F40-A9D9-BD15CC8D8B97}" srcId="{F82B6A40-3D1E-4147-BB34-E437CB70592C}" destId="{D3AE4ECB-C03E-5941-A670-B0D6250A9DF5}" srcOrd="0" destOrd="0" parTransId="{1C0DA062-D683-2B4D-ABCE-8378DB928914}" sibTransId="{7B2D3E39-E297-4446-B805-F93C54CB1C2D}"/>
-    <dgm:cxn modelId="{CD5E4CE1-3F32-CA41-8BEB-9FA38065805C}" type="presOf" srcId="{E014798C-8FC1-0541-8226-572A2D0DA7CA}" destId="{614950BD-8233-B248-BE0A-5C1FA371CE26}" srcOrd="1" destOrd="0" presId="urn:microsoft.com/office/officeart/2005/8/layout/orgChart1"/>
-    <dgm:cxn modelId="{44EE63B0-38F4-AA40-8E23-D9F8CA6D1726}" type="presOf" srcId="{D3AE4ECB-C03E-5941-A670-B0D6250A9DF5}" destId="{7234EB6D-6909-0542-920A-E17B66C466FD}" srcOrd="0" destOrd="0" presId="urn:microsoft.com/office/officeart/2005/8/layout/orgChart1"/>
-    <dgm:cxn modelId="{D64E8882-5D24-134D-932C-508490C12A05}" type="presOf" srcId="{298D7505-FAF0-5B49-AC04-A38A073C2E18}" destId="{CC66013B-EBF9-8449-89E5-2A8E2C1E74C9}" srcOrd="1" destOrd="0" presId="urn:microsoft.com/office/officeart/2005/8/layout/orgChart1"/>
-    <dgm:cxn modelId="{1DE21BE9-E3BE-DA41-89D6-ED07D8A53387}" type="presOf" srcId="{F3F28E07-87CF-EB45-BD24-B061FFF9548C}" destId="{E2DE86B5-EF2E-A140-A008-7F40ABC1D776}" srcOrd="1" destOrd="0" presId="urn:microsoft.com/office/officeart/2005/8/layout/orgChart1"/>
-    <dgm:cxn modelId="{D4D6512A-81E2-B647-9F8D-9D10AD4A62E7}" type="presOf" srcId="{2A8AAB22-C6BB-A24F-93D1-9BB20E0768A0}" destId="{5664D328-E7CD-9A44-A931-967DE438280D}" srcOrd="0" destOrd="0" presId="urn:microsoft.com/office/officeart/2005/8/layout/orgChart1"/>
-    <dgm:cxn modelId="{54D481E2-6C85-5A47-A55C-350173482ED3}" type="presOf" srcId="{B8986CA2-5469-5741-B940-EB707915F8F7}" destId="{F3DAE638-4BA2-3744-81D8-B1B5E7C18311}" srcOrd="0" destOrd="0" presId="urn:microsoft.com/office/officeart/2005/8/layout/orgChart1"/>
-    <dgm:cxn modelId="{1DCF7A51-940F-EE45-8094-AEC250F641D3}" type="presOf" srcId="{F0DB4629-CE50-B945-B3AD-F72EE551D43F}" destId="{74851FB7-656C-334E-B578-D6693218948F}" srcOrd="0" destOrd="0" presId="urn:microsoft.com/office/officeart/2005/8/layout/orgChart1"/>
-    <dgm:cxn modelId="{07A3F6A3-8376-A342-8963-5DC1764A7BF0}" srcId="{D3AE4ECB-C03E-5941-A670-B0D6250A9DF5}" destId="{A7E5A228-0032-0743-BA43-13C59279C842}" srcOrd="0" destOrd="0" parTransId="{343C9AD7-29CE-0C4C-AD83-0BF5FBA9DEE2}" sibTransId="{82DBFDF0-9E5B-924F-ACEA-8961ED6B9459}"/>
-    <dgm:cxn modelId="{27C6D516-B1FB-CB47-B493-B52D57E19F67}" type="presOf" srcId="{A7E5A228-0032-0743-BA43-13C59279C842}" destId="{3550EF67-ED86-F34A-B4BF-BE6914AA720B}" srcOrd="0" destOrd="0" presId="urn:microsoft.com/office/officeart/2005/8/layout/orgChart1"/>
-    <dgm:cxn modelId="{C9529EDE-02A8-6045-AB4D-2EB5EA8EECC6}" type="presOf" srcId="{298D7505-FAF0-5B49-AC04-A38A073C2E18}" destId="{F3D19859-142B-DB46-9EED-05A0AE1F3D6E}" srcOrd="0" destOrd="0" presId="urn:microsoft.com/office/officeart/2005/8/layout/orgChart1"/>
-    <dgm:cxn modelId="{19D3DE1A-8274-6D4B-9434-56A4497533C1}" type="presOf" srcId="{E014798C-8FC1-0541-8226-572A2D0DA7CA}" destId="{C3D2330B-19A0-2A4B-9843-C2C5A019296D}" srcOrd="0" destOrd="0" presId="urn:microsoft.com/office/officeart/2005/8/layout/orgChart1"/>
-    <dgm:cxn modelId="{1ABA7263-D3C8-3740-8C04-6F7169C7BF12}" srcId="{B931DF08-F8DE-4244-9A75-7DFABB289133}" destId="{E21DD25E-8E06-5F47-9073-470DDE74063C}" srcOrd="2" destOrd="0" parTransId="{4729BB17-1CCA-8E43-8E15-07B052B0C7DD}" sibTransId="{8AE04CCB-DD95-4B4A-8600-EF7156C85FB7}"/>
-    <dgm:cxn modelId="{88A800BB-B35A-9E41-90E4-A3AECE86CD0D}" srcId="{D3AE4ECB-C03E-5941-A670-B0D6250A9DF5}" destId="{3407B33A-F48F-194F-B1F9-FF41D4E8BA10}" srcOrd="3" destOrd="0" parTransId="{2A8AAB22-C6BB-A24F-93D1-9BB20E0768A0}" sibTransId="{393D2C1C-78D0-5C49-BF29-26B4544503AA}"/>
-    <dgm:cxn modelId="{249D45A7-1441-6640-834F-B4D9A21FF232}" type="presOf" srcId="{986E8D39-798D-9046-A10A-32B7BAB8CBF9}" destId="{5C8A50D1-19D3-594E-994F-D3131EF7D949}" srcOrd="0" destOrd="0" presId="urn:microsoft.com/office/officeart/2005/8/layout/orgChart1"/>
-    <dgm:cxn modelId="{D06C5890-E178-6F49-A71C-89B9642F830F}" srcId="{D3AE4ECB-C03E-5941-A670-B0D6250A9DF5}" destId="{F0DB4629-CE50-B945-B3AD-F72EE551D43F}" srcOrd="2" destOrd="0" parTransId="{122854C8-0664-8348-9894-79ED676F341B}" sibTransId="{7E4CCAC4-DE63-1648-A081-1A9DEE6F2C06}"/>
-    <dgm:cxn modelId="{36FF96BC-909F-EA4C-918D-A4EDA704CC59}" type="presOf" srcId="{3407B33A-F48F-194F-B1F9-FF41D4E8BA10}" destId="{415D2F7D-C519-CE48-AD62-ECEE676DC7B7}" srcOrd="0" destOrd="0" presId="urn:microsoft.com/office/officeart/2005/8/layout/orgChart1"/>
-    <dgm:cxn modelId="{E08D6A37-97F7-5644-9E39-FDB592D69682}" type="presOf" srcId="{E6561C3B-D320-2E42-B89E-5C74BA20A6DB}" destId="{2AB66E8A-5B53-9F4B-A41A-ABAA71B3EC7C}" srcOrd="0" destOrd="0" presId="urn:microsoft.com/office/officeart/2005/8/layout/orgChart1"/>
-    <dgm:cxn modelId="{150623E0-2D04-5141-A07E-F748A69A0B10}" srcId="{B931DF08-F8DE-4244-9A75-7DFABB289133}" destId="{E014798C-8FC1-0541-8226-572A2D0DA7CA}" srcOrd="3" destOrd="0" parTransId="{50440F1C-C210-A44F-87B8-FCF6C4C4F11F}" sibTransId="{342081CA-736B-3E49-B9C0-7315C4FDB841}"/>
-    <dgm:cxn modelId="{8D8CF1A1-6926-1947-B0E7-416F083A677D}" type="presOf" srcId="{908430E1-A7A5-4D4F-B0FA-3F02FD6FB0D4}" destId="{B1C49488-A13C-BF46-A5BF-799DC1FD45DE}" srcOrd="0" destOrd="0" presId="urn:microsoft.com/office/officeart/2005/8/layout/orgChart1"/>
+    <dgm:cxn modelId="{69D2830D-B48B-9F46-8A61-A4AE4ADB6C3B}" type="presOf" srcId="{28D08D76-3EDB-E049-AB7A-7F4F77DDAD71}" destId="{E1CC841D-1889-EC45-9C40-9D92BB0F4AA2}" srcOrd="1" destOrd="0" presId="urn:microsoft.com/office/officeart/2005/8/layout/orgChart1"/>
     <dgm:cxn modelId="{595674D6-2ECF-974B-8649-510553E21677}" type="presOf" srcId="{F0DB4629-CE50-B945-B3AD-F72EE551D43F}" destId="{E1DFD35E-3B2B-194D-9223-1F5DAD626549}" srcOrd="1" destOrd="0" presId="urn:microsoft.com/office/officeart/2005/8/layout/orgChart1"/>
-    <dgm:cxn modelId="{F5A4CEBA-2620-774D-80A5-D46B73802FA7}" srcId="{B931DF08-F8DE-4244-9A75-7DFABB289133}" destId="{28D08D76-3EDB-E049-AB7A-7F4F77DDAD71}" srcOrd="0" destOrd="0" parTransId="{3C7E3831-0192-A04C-8B9A-0568886DB5E9}" sibTransId="{587EE9F1-CDF1-ED41-A2D8-61508DEF64C1}"/>
-    <dgm:cxn modelId="{605F0E09-7F85-5943-AF43-C8E610F4663A}" type="presOf" srcId="{0CCBD044-58EC-4B46-9A4D-0C912924BEB4}" destId="{8F1C3197-CCB5-C14E-9EC1-DB07C9CA32A1}" srcOrd="0" destOrd="0" presId="urn:microsoft.com/office/officeart/2005/8/layout/orgChart1"/>
-    <dgm:cxn modelId="{87F429AE-A69F-024B-ABC3-93B2742CEB62}" type="presOf" srcId="{A7E5A228-0032-0743-BA43-13C59279C842}" destId="{E168C9C5-F2B4-DB42-AB81-CA1299B74C9E}" srcOrd="1" destOrd="0" presId="urn:microsoft.com/office/officeart/2005/8/layout/orgChart1"/>
-    <dgm:cxn modelId="{8B8C2121-E960-1D48-AA6E-A1DD29F25EE4}" type="presOf" srcId="{B00FCCF8-ACF9-7D49-ADC2-730EABFA8FD9}" destId="{909CED56-21C0-C24F-95AA-C88B5F4B74A1}" srcOrd="1" destOrd="0" presId="urn:microsoft.com/office/officeart/2005/8/layout/orgChart1"/>
-    <dgm:cxn modelId="{66D32612-41FE-EC43-A26E-7D7D7A46B7EF}" srcId="{D3AE4ECB-C03E-5941-A670-B0D6250A9DF5}" destId="{8F05C167-677B-954A-BA23-08180E2F37CC}" srcOrd="1" destOrd="0" parTransId="{4E25A34B-B583-234F-8961-35ECBFAEB306}" sibTransId="{F94E46E6-2810-4843-9368-4E45B1FB50F7}"/>
-    <dgm:cxn modelId="{B9DA1DD5-15B4-3143-BBAF-097F2728D0B4}" type="presOf" srcId="{B931DF08-F8DE-4244-9A75-7DFABB289133}" destId="{03857201-83FF-0845-B0F5-A67683AD8EE4}" srcOrd="0" destOrd="0" presId="urn:microsoft.com/office/officeart/2005/8/layout/orgChart1"/>
-    <dgm:cxn modelId="{4064CFDD-79DF-544E-8E70-D9507CFC738D}" type="presOf" srcId="{3C7E3831-0192-A04C-8B9A-0568886DB5E9}" destId="{0B749DEE-43CE-1A4A-A7EC-48C249AF92FF}" srcOrd="0" destOrd="0" presId="urn:microsoft.com/office/officeart/2005/8/layout/orgChart1"/>
-    <dgm:cxn modelId="{E1ABA49E-EE76-C244-9A06-435F08EFC37C}" type="presOf" srcId="{BCA3BA23-4DFB-C04D-9DA3-26E1FC1BC466}" destId="{A42EE06A-6277-6F48-B294-F33D4AA16227}" srcOrd="1" destOrd="0" presId="urn:microsoft.com/office/officeart/2005/8/layout/orgChart1"/>
-    <dgm:cxn modelId="{30452C5E-4D28-0E4D-876C-503FB0E76668}" type="presOf" srcId="{28D08D76-3EDB-E049-AB7A-7F4F77DDAD71}" destId="{A7844EEE-B65E-1E45-B25A-E278661988DC}" srcOrd="0" destOrd="0" presId="urn:microsoft.com/office/officeart/2005/8/layout/orgChart1"/>
-    <dgm:cxn modelId="{69D2830D-B48B-9F46-8A61-A4AE4ADB6C3B}" type="presOf" srcId="{28D08D76-3EDB-E049-AB7A-7F4F77DDAD71}" destId="{E1CC841D-1889-EC45-9C40-9D92BB0F4AA2}" srcOrd="1" destOrd="0" presId="urn:microsoft.com/office/officeart/2005/8/layout/orgChart1"/>
-    <dgm:cxn modelId="{9F6C7855-985D-A04B-BB73-B7749256F36C}" type="presOf" srcId="{8F05C167-677B-954A-BA23-08180E2F37CC}" destId="{9C2E6A3D-E98C-354C-939D-5E9E087F178B}" srcOrd="1" destOrd="0" presId="urn:microsoft.com/office/officeart/2005/8/layout/orgChart1"/>
-    <dgm:cxn modelId="{48204C6E-2042-0B4D-81B7-F9E8433CE412}" type="presOf" srcId="{F3F28E07-87CF-EB45-BD24-B061FFF9548C}" destId="{5E4831F4-5B74-C744-B1E4-CDD7704B7F98}" srcOrd="0" destOrd="0" presId="urn:microsoft.com/office/officeart/2005/8/layout/orgChart1"/>
-    <dgm:cxn modelId="{8343D8AB-F59E-2A47-9845-8A00528E0E26}" type="presOf" srcId="{D95439AE-D3E2-0D4F-8F00-631CD9C061F3}" destId="{2A70F923-E579-D841-BB52-3973447B69A7}" srcOrd="0" destOrd="0" presId="urn:microsoft.com/office/officeart/2005/8/layout/orgChart1"/>
-    <dgm:cxn modelId="{2912DB8B-4324-5447-B541-5D38F0E735F8}" srcId="{F0DB4629-CE50-B945-B3AD-F72EE551D43F}" destId="{298D7505-FAF0-5B49-AC04-A38A073C2E18}" srcOrd="1" destOrd="0" parTransId="{0CCBD044-58EC-4B46-9A4D-0C912924BEB4}" sibTransId="{6BAF9358-335C-8945-9226-F8C7B6D22877}"/>
-    <dgm:cxn modelId="{0D08ECF9-9FF2-EF4B-8FDB-1247DABA6D19}" type="presOf" srcId="{D3AE4ECB-C03E-5941-A670-B0D6250A9DF5}" destId="{3A0FAFB7-771A-1448-8BE6-21A41B7618DE}" srcOrd="1" destOrd="0" presId="urn:microsoft.com/office/officeart/2005/8/layout/orgChart1"/>
-    <dgm:cxn modelId="{240338D6-0106-374D-9D23-C8D0BEF3FB6E}" srcId="{B931DF08-F8DE-4244-9A75-7DFABB289133}" destId="{F3F28E07-87CF-EB45-BD24-B061FFF9548C}" srcOrd="1" destOrd="0" parTransId="{B8986CA2-5469-5741-B940-EB707915F8F7}" sibTransId="{D1658F13-07A6-EC4B-A493-08220BFC04A7}"/>
-    <dgm:cxn modelId="{76A68372-23C9-824F-B7D6-2C4AE8EAAFBD}" srcId="{D3AE4ECB-C03E-5941-A670-B0D6250A9DF5}" destId="{B00FCCF8-ACF9-7D49-ADC2-730EABFA8FD9}" srcOrd="4" destOrd="0" parTransId="{D3A51F5C-6AFD-6F44-A7E2-96A11117BFBA}" sibTransId="{9EFD4255-D4DD-5F41-8041-8C871CC4B415}"/>
-    <dgm:cxn modelId="{2DCF4280-8F91-994C-AC1C-2C0CF4058428}" type="presOf" srcId="{908430E1-A7A5-4D4F-B0FA-3F02FD6FB0D4}" destId="{58F97B1E-043B-824C-B094-440B5E068F81}" srcOrd="1" destOrd="0" presId="urn:microsoft.com/office/officeart/2005/8/layout/orgChart1"/>
-    <dgm:cxn modelId="{EA9F4612-9892-B147-B9F5-0483F3739DF0}" type="presOf" srcId="{F82B6A40-3D1E-4147-BB34-E437CB70592C}" destId="{9FD74023-BE43-1540-B5D6-E6FD3AA0483F}" srcOrd="0" destOrd="0" presId="urn:microsoft.com/office/officeart/2005/8/layout/orgChart1"/>
-    <dgm:cxn modelId="{0277735E-813A-5048-86AD-953C817BCA1A}" type="presOf" srcId="{8F05C167-677B-954A-BA23-08180E2F37CC}" destId="{21D20DD7-ADC8-9843-8718-19A11212B795}" srcOrd="0" destOrd="0" presId="urn:microsoft.com/office/officeart/2005/8/layout/orgChart1"/>
-    <dgm:cxn modelId="{5752F8AB-F063-6548-8F17-95548EFA436D}" type="presOf" srcId="{4729BB17-1CCA-8E43-8E15-07B052B0C7DD}" destId="{529F4AB4-FA2B-B74A-B175-C177462F2796}" srcOrd="0" destOrd="0" presId="urn:microsoft.com/office/officeart/2005/8/layout/orgChart1"/>
-    <dgm:cxn modelId="{D3553C6B-1416-D04B-B474-009829928465}" srcId="{B931DF08-F8DE-4244-9A75-7DFABB289133}" destId="{BCA3BA23-4DFB-C04D-9DA3-26E1FC1BC466}" srcOrd="4" destOrd="0" parTransId="{D95439AE-D3E2-0D4F-8F00-631CD9C061F3}" sibTransId="{8E834DCD-856E-8447-9EAC-360623399FDD}"/>
-    <dgm:cxn modelId="{37AD84CB-2D06-874A-8C8D-5D3F489D72E8}" type="presOf" srcId="{E21DD25E-8E06-5F47-9073-470DDE74063C}" destId="{84FB544F-F058-2546-A8D0-647270B26CA3}" srcOrd="1" destOrd="0" presId="urn:microsoft.com/office/officeart/2005/8/layout/orgChart1"/>
-    <dgm:cxn modelId="{AA75E295-09A3-A34E-8F49-0ABDCBA3E915}" type="presOf" srcId="{50440F1C-C210-A44F-87B8-FCF6C4C4F11F}" destId="{88786134-48AC-B545-BEF3-6FB02CDFBAB1}" srcOrd="0" destOrd="0" presId="urn:microsoft.com/office/officeart/2005/8/layout/orgChart1"/>
-    <dgm:cxn modelId="{24F46BFF-0C31-3743-87FA-4C0CF4341D91}" type="presOf" srcId="{4E25A34B-B583-234F-8961-35ECBFAEB306}" destId="{E4903375-380B-5D44-98CF-029F3D11701D}" srcOrd="0" destOrd="0" presId="urn:microsoft.com/office/officeart/2005/8/layout/orgChart1"/>
     <dgm:cxn modelId="{0753789D-0C33-3744-967A-D7A46A420489}" type="presParOf" srcId="{9FD74023-BE43-1540-B5D6-E6FD3AA0483F}" destId="{283DD7AF-A4AE-E342-BBB6-45D278C58E12}" srcOrd="0" destOrd="0" presId="urn:microsoft.com/office/officeart/2005/8/layout/orgChart1"/>
     <dgm:cxn modelId="{87763B11-D1BE-214F-9ECA-677E827BD80E}" type="presParOf" srcId="{283DD7AF-A4AE-E342-BBB6-45D278C58E12}" destId="{AE5E6E5E-7ABF-B547-A5DD-7C5F08DF9D8B}" srcOrd="0" destOrd="0" presId="urn:microsoft.com/office/officeart/2005/8/layout/orgChart1"/>
     <dgm:cxn modelId="{4AC5209E-1758-E54C-B739-1B7A29414EDC}" type="presParOf" srcId="{AE5E6E5E-7ABF-B547-A5DD-7C5F08DF9D8B}" destId="{7234EB6D-6909-0542-920A-E17B66C466FD}" srcOrd="0" destOrd="0" presId="urn:microsoft.com/office/officeart/2005/8/layout/orgChart1"/>
@@ -16147,7 +16151,7 @@
           </a:pPr>
           <a:r>
             <a:rPr lang="en-CA" sz="800" kern="1200"/>
-            <a:t>Maintain events</a:t>
+            <a:t>1. Maintain events</a:t>
           </a:r>
         </a:p>
       </dsp:txBody>
@@ -16218,7 +16222,7 @@
           </a:pPr>
           <a:r>
             <a:rPr lang="en-CA" sz="800" kern="1200"/>
-            <a:t>Remember events</a:t>
+            <a:t>2. Remember events</a:t>
           </a:r>
         </a:p>
       </dsp:txBody>
@@ -16289,7 +16293,7 @@
           </a:pPr>
           <a:r>
             <a:rPr lang="en-CA" sz="800" kern="1200"/>
-            <a:t>Read events</a:t>
+            <a:t>2.1 Read events</a:t>
           </a:r>
         </a:p>
       </dsp:txBody>
@@ -16360,7 +16364,7 @@
           </a:pPr>
           <a:r>
             <a:rPr lang="en-CA" sz="800" kern="1200"/>
-            <a:t>Find desired events*</a:t>
+            <a:t>2.1.1 Find desired events*</a:t>
           </a:r>
         </a:p>
       </dsp:txBody>
@@ -16431,7 +16435,7 @@
           </a:pPr>
           <a:r>
             <a:rPr lang="en-CA" sz="800" kern="1200"/>
-            <a:t>View desired events</a:t>
+            <a:t>2.1.2 View desired events</a:t>
           </a:r>
         </a:p>
       </dsp:txBody>
@@ -16502,7 +16506,7 @@
           </a:pPr>
           <a:r>
             <a:rPr lang="en-CA" sz="800" kern="1200"/>
-            <a:t>Maintain a task list</a:t>
+            <a:t>2.2 Maintain a task list</a:t>
           </a:r>
         </a:p>
       </dsp:txBody>
@@ -16573,7 +16577,7 @@
           </a:pPr>
           <a:r>
             <a:rPr lang="en-CA" sz="800" kern="1200"/>
-            <a:t>Create event reminders </a:t>
+            <a:t>2.3 Create event reminders </a:t>
           </a:r>
         </a:p>
       </dsp:txBody>
@@ -16644,7 +16648,7 @@
           </a:pPr>
           <a:r>
             <a:rPr lang="en-CA" sz="800" kern="1200"/>
-            <a:t>Read events*</a:t>
+            <a:t>2.3.1 Read events*</a:t>
           </a:r>
         </a:p>
       </dsp:txBody>
@@ -16715,7 +16719,7 @@
           </a:pPr>
           <a:r>
             <a:rPr lang="en-CA" sz="800" kern="1200"/>
-            <a:t>Choose event needing a reminder</a:t>
+            <a:t>2.3.2 Choose event needing a reminder</a:t>
           </a:r>
         </a:p>
       </dsp:txBody>
@@ -16786,7 +16790,7 @@
           </a:pPr>
           <a:r>
             <a:rPr lang="en-CA" sz="800" kern="1200"/>
-            <a:t>Determine when to receive reminder</a:t>
+            <a:t>2.3.3 Determine when to receive reminder</a:t>
           </a:r>
         </a:p>
       </dsp:txBody>
@@ -16857,7 +16861,7 @@
           </a:pPr>
           <a:r>
             <a:rPr lang="en-CA" sz="800" kern="1200"/>
-            <a:t>Determine time required to prepare for event</a:t>
+            <a:t>2.3.3.1 Determine time required to prepare for event</a:t>
           </a:r>
         </a:p>
       </dsp:txBody>
@@ -16928,7 +16932,7 @@
           </a:pPr>
           <a:r>
             <a:rPr lang="en-CA" sz="800" kern="1200"/>
-            <a:t>Determine event date</a:t>
+            <a:t>2.3.3.2 Determine event date</a:t>
           </a:r>
         </a:p>
       </dsp:txBody>
@@ -16999,7 +17003,7 @@
           </a:pPr>
           <a:r>
             <a:rPr lang="en-CA" sz="800" kern="1200"/>
-            <a:t>Determine method of receiving reminder</a:t>
+            <a:t>2.3.4 Determine method of receiving reminder</a:t>
           </a:r>
         </a:p>
       </dsp:txBody>
@@ -17070,7 +17074,7 @@
           </a:pPr>
           <a:r>
             <a:rPr lang="en-CA" sz="800" kern="1200"/>
-            <a:t>Record event reminder</a:t>
+            <a:t>2.3.5 Record event reminder</a:t>
           </a:r>
         </a:p>
       </dsp:txBody>
@@ -17141,7 +17145,7 @@
           </a:pPr>
           <a:r>
             <a:rPr lang="en-CA" sz="800" kern="1200"/>
-            <a:t>Specify event details</a:t>
+            <a:t>2.3.5.1 Specify event details</a:t>
           </a:r>
         </a:p>
       </dsp:txBody>
@@ -17212,7 +17216,7 @@
           </a:pPr>
           <a:r>
             <a:rPr lang="en-CA" sz="800" kern="1200"/>
-            <a:t>Specify reminder date</a:t>
+            <a:t>2.3.5.2 Specify reminder date</a:t>
           </a:r>
         </a:p>
       </dsp:txBody>
@@ -17283,7 +17287,7 @@
           </a:pPr>
           <a:r>
             <a:rPr lang="en-CA" sz="800" kern="1200"/>
-            <a:t>Receive event reminders </a:t>
+            <a:t>2.4 Receive event reminders </a:t>
           </a:r>
         </a:p>
       </dsp:txBody>
@@ -17354,7 +17358,7 @@
           </a:pPr>
           <a:r>
             <a:rPr lang="en-CA" sz="800" kern="1200"/>
-            <a:t>Share events</a:t>
+            <a:t>3. Share events</a:t>
           </a:r>
         </a:p>
       </dsp:txBody>
@@ -17425,7 +17429,7 @@
           </a:pPr>
           <a:r>
             <a:rPr lang="en-CA" sz="800" kern="1200"/>
-            <a:t>Find desired events*</a:t>
+            <a:t>3.1 Find desired events*</a:t>
           </a:r>
         </a:p>
       </dsp:txBody>
@@ -17496,7 +17500,7 @@
           </a:pPr>
           <a:r>
             <a:rPr lang="en-CA" sz="800" kern="1200"/>
-            <a:t>Determine recipient(s)</a:t>
+            <a:t>3.2 Determine recipient(s)</a:t>
           </a:r>
         </a:p>
       </dsp:txBody>
@@ -17567,7 +17571,7 @@
           </a:pPr>
           <a:r>
             <a:rPr lang="en-CA" sz="800" kern="1200"/>
-            <a:t>Choose method for sharing</a:t>
+            <a:t>3.3 Choose method for sharing</a:t>
           </a:r>
         </a:p>
       </dsp:txBody>
@@ -17638,7 +17642,7 @@
           </a:pPr>
           <a:r>
             <a:rPr lang="en-CA" sz="800" kern="1200"/>
-            <a:t>Contact recipient(s)</a:t>
+            <a:t>3.4 Contact recipient(s)</a:t>
           </a:r>
         </a:p>
       </dsp:txBody>
@@ -17709,7 +17713,7 @@
           </a:pPr>
           <a:r>
             <a:rPr lang="en-CA" sz="800" kern="1200"/>
-            <a:t>Give recipient(s) event details</a:t>
+            <a:t>3.5 Give recipient(s) event details</a:t>
           </a:r>
         </a:p>
       </dsp:txBody>
@@ -19237,7 +19241,7 @@
                 <a:schemeClr val="tx1"/>
               </a:solidFill>
             </a:rPr>
-            <a:t>Maintain events</a:t>
+            <a:t>1. Maintain events</a:t>
           </a:r>
           <a:endParaRPr lang="en-US" sz="900" kern="1200">
             <a:solidFill>
@@ -19312,7 +19316,7 @@
                 <a:schemeClr val="tx1"/>
               </a:solidFill>
             </a:rPr>
-            <a:t>Create events</a:t>
+            <a:t>1.1 Plan events</a:t>
           </a:r>
         </a:p>
       </dsp:txBody>
@@ -19382,7 +19386,7 @@
                 <a:schemeClr val="tx1"/>
               </a:solidFill>
             </a:rPr>
-            <a:t>Organize events</a:t>
+            <a:t>1.2 Organize events</a:t>
           </a:r>
         </a:p>
       </dsp:txBody>
@@ -19452,7 +19456,7 @@
                 <a:schemeClr val="tx1"/>
               </a:solidFill>
             </a:rPr>
-            <a:t>Categorize events</a:t>
+            <a:t>1.2.1 Categorize events</a:t>
           </a:r>
         </a:p>
       </dsp:txBody>
@@ -19522,7 +19526,7 @@
                 <a:schemeClr val="tx1"/>
               </a:solidFill>
             </a:rPr>
-            <a:t>Specify categories</a:t>
+            <a:t>1.2.1.1 Specify categories</a:t>
           </a:r>
         </a:p>
       </dsp:txBody>
@@ -19592,7 +19596,7 @@
                 <a:schemeClr val="tx1"/>
               </a:solidFill>
             </a:rPr>
-            <a:t>Group events into categories</a:t>
+            <a:t>1.2.1.2 Group events into categories</a:t>
           </a:r>
         </a:p>
       </dsp:txBody>
@@ -19662,7 +19666,7 @@
                 <a:schemeClr val="tx1"/>
               </a:solidFill>
             </a:rPr>
-            <a:t>Typify events</a:t>
+            <a:t>1.2.2 Typify events</a:t>
           </a:r>
         </a:p>
       </dsp:txBody>
@@ -19732,7 +19736,7 @@
                 <a:schemeClr val="tx1"/>
               </a:solidFill>
             </a:rPr>
-            <a:t>Specify types</a:t>
+            <a:t>1.2.2.1 Specify types</a:t>
           </a:r>
         </a:p>
       </dsp:txBody>
@@ -19802,7 +19806,7 @@
                 <a:schemeClr val="tx1"/>
               </a:solidFill>
             </a:rPr>
-            <a:t>Group events into types</a:t>
+            <a:t>1.2.2.2 Group events into types</a:t>
           </a:r>
         </a:p>
       </dsp:txBody>
@@ -19872,7 +19876,7 @@
                 <a:schemeClr val="tx1"/>
               </a:solidFill>
             </a:rPr>
-            <a:t>Choose medium for recording events</a:t>
+            <a:t>1.2.3 Choose medium for recording events</a:t>
           </a:r>
         </a:p>
       </dsp:txBody>
@@ -19942,7 +19946,7 @@
                 <a:schemeClr val="tx1"/>
               </a:solidFill>
             </a:rPr>
-            <a:t>Record events and details</a:t>
+            <a:t>1.2.4 Record events and details</a:t>
           </a:r>
         </a:p>
       </dsp:txBody>
@@ -20012,7 +20016,7 @@
                 <a:schemeClr val="tx1"/>
               </a:solidFill>
             </a:rPr>
-            <a:t>Determine time conflicts</a:t>
+            <a:t>1.3 Determine time conflicts</a:t>
           </a:r>
         </a:p>
       </dsp:txBody>
@@ -20082,7 +20086,7 @@
                 <a:schemeClr val="tx1"/>
               </a:solidFill>
             </a:rPr>
-            <a:t>Update events</a:t>
+            <a:t>1.4 Update events</a:t>
           </a:r>
         </a:p>
       </dsp:txBody>
@@ -20148,7 +20152,7 @@
           </a:pPr>
           <a:r>
             <a:rPr lang="en-CA" sz="900" kern="1200"/>
-            <a:t>Find desired events</a:t>
+            <a:t>1.4.1 Find desired events</a:t>
           </a:r>
           <a:endParaRPr lang="en-CA" sz="900" b="0" kern="1200">
             <a:solidFill>
@@ -20219,7 +20223,7 @@
           </a:pPr>
           <a:r>
             <a:rPr lang="en-CA" sz="900" kern="1200"/>
-            <a:t>Locate recorded events</a:t>
+            <a:t>1.4.1.1 Locate recorded events</a:t>
           </a:r>
           <a:endParaRPr lang="en-CA" sz="900" b="0" kern="1200">
             <a:solidFill>
@@ -20290,7 +20294,7 @@
           </a:pPr>
           <a:r>
             <a:rPr lang="en-CA" sz="900" kern="1200"/>
-            <a:t>Specify search criteria</a:t>
+            <a:t>1.4.1.2 Specify search criteria</a:t>
           </a:r>
         </a:p>
       </dsp:txBody>
@@ -20356,7 +20360,7 @@
           </a:pPr>
           <a:r>
             <a:rPr lang="en-CA" sz="900" kern="1200"/>
-            <a:t>Specify by event title(s)</a:t>
+            <a:t>1.4.1.2.1 Specify by event title(s)</a:t>
           </a:r>
         </a:p>
       </dsp:txBody>
@@ -20422,7 +20426,7 @@
           </a:pPr>
           <a:r>
             <a:rPr lang="en-CA" sz="900" kern="1200"/>
-            <a:t>Specify by date(s)</a:t>
+            <a:t>1.4.1.2.2 Specify by date(s)</a:t>
           </a:r>
         </a:p>
       </dsp:txBody>
@@ -20487,6 +20491,10 @@
             </a:spcAft>
           </a:pPr>
           <a:r>
+            <a:rPr lang="en-CA" sz="900" kern="1200"/>
+            <a:t>1.4.1.2.3 </a:t>
+          </a:r>
+          <a:r>
             <a:rPr lang="en-CA" sz="900" b="0" kern="1200"/>
             <a:t>Specify by event location(s)</a:t>
           </a:r>
@@ -20554,7 +20562,7 @@
           </a:pPr>
           <a:r>
             <a:rPr lang="en-CA" sz="900" kern="1200"/>
-            <a:t>Specify by event type(s)</a:t>
+            <a:t>1.4.1.2.4 Specify by event type(s)</a:t>
           </a:r>
         </a:p>
       </dsp:txBody>
@@ -20620,7 +20628,7 @@
           </a:pPr>
           <a:r>
             <a:rPr lang="en-CA" sz="900" kern="1200"/>
-            <a:t>Specify by event category(s)</a:t>
+            <a:t>1.4.1.2.5 Specify by event category(s)</a:t>
           </a:r>
         </a:p>
       </dsp:txBody>
@@ -20686,7 +20694,7 @@
           </a:pPr>
           <a:r>
             <a:rPr lang="en-CA" sz="900" kern="1200"/>
-            <a:t>Retrieve specified events</a:t>
+            <a:t>1.4.1.3 Retrieve specified events</a:t>
           </a:r>
         </a:p>
       </dsp:txBody>
@@ -20752,7 +20760,7 @@
           </a:pPr>
           <a:r>
             <a:rPr lang="en-CA" sz="900" kern="1200"/>
-            <a:t>Evaluate retrieved events</a:t>
+            <a:t>1.4.1.4 Evaluate retrieved events</a:t>
           </a:r>
         </a:p>
       </dsp:txBody>
@@ -20818,7 +20826,7 @@
           </a:pPr>
           <a:r>
             <a:rPr lang="en-CA" sz="900" b="0" kern="1200"/>
-            <a:t>Refine retrieval specifications</a:t>
+            <a:t>1.4.1.5 Refine retrieval specifications</a:t>
           </a:r>
         </a:p>
       </dsp:txBody>
@@ -20893,7 +20901,7 @@
                 <a:schemeClr val="tx1"/>
               </a:solidFill>
             </a:rPr>
-            <a:t>Modify event details</a:t>
+            <a:t>1.4.2 Modify event details</a:t>
           </a:r>
           <a:endParaRPr lang="en-CA" sz="900" b="0" kern="1200"/>
         </a:p>
@@ -20964,7 +20972,7 @@
                 <a:schemeClr val="tx1"/>
               </a:solidFill>
             </a:rPr>
-            <a:t>Delete events</a:t>
+            <a:t>1.5 Delete events</a:t>
           </a:r>
         </a:p>
       </dsp:txBody>
@@ -21034,7 +21042,7 @@
                 <a:schemeClr val="tx1"/>
               </a:solidFill>
             </a:rPr>
-            <a:t>Find desired events *</a:t>
+            <a:t>1.5.1 Find desired events *</a:t>
           </a:r>
         </a:p>
       </dsp:txBody>
@@ -21100,7 +21108,7 @@
           </a:pPr>
           <a:r>
             <a:rPr lang="en-CA" sz="900" b="0" kern="1200"/>
-            <a:t>Remove desired events from records</a:t>
+            <a:t>1.5.2 Remove desired events from records</a:t>
           </a:r>
           <a:endParaRPr lang="en-CA" sz="900" b="0" kern="1200">
             <a:solidFill>
@@ -21945,7 +21953,7 @@
                 <a:schemeClr val="tx1"/>
               </a:solidFill>
             </a:rPr>
-            <a:t>Create events</a:t>
+            <a:t>1.1 Plan events</a:t>
           </a:r>
           <a:endParaRPr lang="en-US" sz="1000" kern="1200"/>
         </a:p>
@@ -22016,7 +22024,7 @@
                 <a:schemeClr val="tx1"/>
               </a:solidFill>
             </a:rPr>
-            <a:t>Specify event title</a:t>
+            <a:t>1.1.1 Specify event title</a:t>
           </a:r>
         </a:p>
       </dsp:txBody>
@@ -22086,7 +22094,7 @@
                 <a:schemeClr val="tx1"/>
               </a:solidFill>
             </a:rPr>
-            <a:t>Specify event date</a:t>
+            <a:t>1.1.2 Specify event date</a:t>
           </a:r>
         </a:p>
       </dsp:txBody>
@@ -22156,7 +22164,7 @@
                 <a:schemeClr val="tx1"/>
               </a:solidFill>
             </a:rPr>
-            <a:t>Specify year</a:t>
+            <a:t>1.1.2.1 Specify year</a:t>
           </a:r>
         </a:p>
       </dsp:txBody>
@@ -22226,7 +22234,7 @@
                 <a:schemeClr val="tx1"/>
               </a:solidFill>
             </a:rPr>
-            <a:t>Specify month</a:t>
+            <a:t>1.1.2.2 Specify month</a:t>
           </a:r>
         </a:p>
       </dsp:txBody>
@@ -22296,7 +22304,7 @@
                 <a:schemeClr val="tx1"/>
               </a:solidFill>
             </a:rPr>
-            <a:t>Specify day</a:t>
+            <a:t>1.1.2.3 Specify day</a:t>
           </a:r>
         </a:p>
       </dsp:txBody>
@@ -22366,7 +22374,7 @@
                 <a:schemeClr val="tx1"/>
               </a:solidFill>
             </a:rPr>
-            <a:t>Specify time</a:t>
+            <a:t>1.1.2.4 Specify time</a:t>
           </a:r>
         </a:p>
       </dsp:txBody>
@@ -22436,7 +22444,7 @@
                 <a:schemeClr val="tx1"/>
               </a:solidFill>
             </a:rPr>
-            <a:t>Specify start time</a:t>
+            <a:t>1.1.2.4.1 Specify start time</a:t>
           </a:r>
         </a:p>
       </dsp:txBody>
@@ -22506,7 +22514,7 @@
                 <a:schemeClr val="tx1"/>
               </a:solidFill>
             </a:rPr>
-            <a:t>Specify start time hour</a:t>
+            <a:t>1.1.2.4.1.1 Specify start time hour</a:t>
           </a:r>
         </a:p>
       </dsp:txBody>
@@ -22576,7 +22584,7 @@
                 <a:schemeClr val="tx1"/>
               </a:solidFill>
             </a:rPr>
-            <a:t>Specify start time minute</a:t>
+            <a:t>1.1.2.4.1.2 Specify start time minute</a:t>
           </a:r>
         </a:p>
       </dsp:txBody>
@@ -22646,7 +22654,7 @@
                 <a:schemeClr val="tx1"/>
               </a:solidFill>
             </a:rPr>
-            <a:t>Specify end time</a:t>
+            <a:t>1.1.2.4.2 Specify end time</a:t>
           </a:r>
         </a:p>
       </dsp:txBody>
@@ -22716,7 +22724,7 @@
                 <a:schemeClr val="tx1"/>
               </a:solidFill>
             </a:rPr>
-            <a:t>Specify end time hour</a:t>
+            <a:t>1.1.2.4.2.1 Specify end time hour</a:t>
           </a:r>
         </a:p>
       </dsp:txBody>
@@ -22786,7 +22794,7 @@
                 <a:schemeClr val="tx1"/>
               </a:solidFill>
             </a:rPr>
-            <a:t>Specify end time minute</a:t>
+            <a:t>1.1.2.4.2.2 Specify end time minute</a:t>
           </a:r>
         </a:p>
       </dsp:txBody>
@@ -22856,7 +22864,7 @@
                 <a:schemeClr val="tx1"/>
               </a:solidFill>
             </a:rPr>
-            <a:t>Specify event location</a:t>
+            <a:t>1.1.3 Specify event location</a:t>
           </a:r>
         </a:p>
       </dsp:txBody>
@@ -22926,7 +22934,7 @@
                 <a:schemeClr val="tx1"/>
               </a:solidFill>
             </a:rPr>
-            <a:t>Specify additional information</a:t>
+            <a:t>1.1.4 Specify additional information</a:t>
           </a:r>
         </a:p>
       </dsp:txBody>
@@ -23695,7 +23703,7 @@
           </a:pPr>
           <a:r>
             <a:rPr lang="en-CA" sz="800" kern="1200"/>
-            <a:t>Maintain a task list</a:t>
+            <a:t>2.2 Maintain a task list</a:t>
           </a:r>
           <a:endParaRPr lang="en-US" sz="800" kern="1200"/>
         </a:p>
@@ -23762,7 +23770,7 @@
           </a:pPr>
           <a:r>
             <a:rPr lang="en-CA" sz="800" kern="1200"/>
-            <a:t>Read events*</a:t>
+            <a:t>2.2.1 Read events*</a:t>
           </a:r>
           <a:endParaRPr lang="en-US" sz="800" kern="1200"/>
         </a:p>
@@ -23829,7 +23837,7 @@
           </a:pPr>
           <a:r>
             <a:rPr lang="en-CA" sz="800" kern="1200"/>
-            <a:t>Choose events to add</a:t>
+            <a:t>2.2.2 Choose events to add</a:t>
           </a:r>
         </a:p>
       </dsp:txBody>
@@ -23895,7 +23903,7 @@
           </a:pPr>
           <a:r>
             <a:rPr lang="en-CA" sz="800" kern="1200"/>
-            <a:t>Add desired events to task list in order of priority</a:t>
+            <a:t>2.2.3 Add desired events to task list in order of priority</a:t>
           </a:r>
         </a:p>
       </dsp:txBody>
@@ -23961,7 +23969,7 @@
           </a:pPr>
           <a:r>
             <a:rPr lang="en-CA" sz="800" kern="1200"/>
-            <a:t>Prioritize events</a:t>
+            <a:t>2.2.3.1 Prioritize events</a:t>
           </a:r>
         </a:p>
       </dsp:txBody>
@@ -24027,7 +24035,7 @@
           </a:pPr>
           <a:r>
             <a:rPr lang="en-CA" sz="800" kern="1200"/>
-            <a:t>Specify priority by event occurrence</a:t>
+            <a:t>2.2.3.1.1 Specify priority by event occurrence</a:t>
           </a:r>
         </a:p>
       </dsp:txBody>
@@ -24093,7 +24101,7 @@
           </a:pPr>
           <a:r>
             <a:rPr lang="en-CA" sz="800" kern="1200"/>
-            <a:t>Specify priority by event type</a:t>
+            <a:t>2.2.3.1.2 Specify priority by event type</a:t>
           </a:r>
         </a:p>
       </dsp:txBody>
@@ -24159,7 +24167,7 @@
           </a:pPr>
           <a:r>
             <a:rPr lang="en-CA" sz="800" kern="1200"/>
-            <a:t>Specify priority by event category</a:t>
+            <a:t>2.2.3.1.3 Specify priority by event category</a:t>
           </a:r>
         </a:p>
       </dsp:txBody>
@@ -24225,7 +24233,7 @@
           </a:pPr>
           <a:r>
             <a:rPr lang="en-CA" sz="800" kern="1200"/>
-            <a:t>Specify priority by event reminder date</a:t>
+            <a:t>2.2.3.1.4 Specify priority by event reminder date</a:t>
           </a:r>
         </a:p>
       </dsp:txBody>
@@ -24291,7 +24299,7 @@
           </a:pPr>
           <a:r>
             <a:rPr lang="en-CA" sz="800" kern="1200"/>
-            <a:t>Specify priority by event duration</a:t>
+            <a:t>2.2.3.1.5 Specify priority by event duration</a:t>
           </a:r>
         </a:p>
       </dsp:txBody>
@@ -24357,7 +24365,7 @@
           </a:pPr>
           <a:r>
             <a:rPr lang="en-CA" sz="800" kern="1200"/>
-            <a:t>Specify priority by emergency</a:t>
+            <a:t>2.2.3.1.6 Specify priority by emergency</a:t>
           </a:r>
         </a:p>
       </dsp:txBody>
@@ -24423,7 +24431,7 @@
           </a:pPr>
           <a:r>
             <a:rPr lang="en-CA" sz="800" kern="1200"/>
-            <a:t>Determine order of importance for specified priorities</a:t>
+            <a:t>2.2.3.2 Determine order of importance for specified priorities</a:t>
           </a:r>
         </a:p>
       </dsp:txBody>
@@ -24489,7 +24497,7 @@
           </a:pPr>
           <a:r>
             <a:rPr lang="en-CA" sz="800" kern="1200"/>
-            <a:t>Evaluate task list</a:t>
+            <a:t>2.2.4 Evaluate task list</a:t>
           </a:r>
         </a:p>
       </dsp:txBody>
@@ -24555,7 +24563,7 @@
           </a:pPr>
           <a:r>
             <a:rPr lang="en-CA" sz="800" kern="1200"/>
-            <a:t>Remove irrelevant or completed events from task list</a:t>
+            <a:t>2.2.5 Remove irrelevant or completed events from task list</a:t>
           </a:r>
         </a:p>
       </dsp:txBody>
@@ -33613,7 +33621,7 @@
 </file>
 
 <file path=customXml/itemProps1.xml><?xml version="1.0" encoding="utf-8"?>
-<ds:datastoreItem xmlns:ds="http://schemas.openxmlformats.org/officeDocument/2006/customXml" ds:itemID="{BB1AEB71-E7CB-A847-ACBF-C7D6D7C07B9B}">
+<ds:datastoreItem xmlns:ds="http://schemas.openxmlformats.org/officeDocument/2006/customXml" ds:itemID="{EC3DCBC8-AAC9-7F41-9439-30F4DB4F51BA}">
   <ds:schemaRefs>
     <ds:schemaRef ds:uri="http://schemas.openxmlformats.org/officeDocument/2006/bibliography"/>
   </ds:schemaRefs>

</xml_diff>